<commit_message>
Added all files till chapters3
</commit_message>
<xml_diff>
--- a/firstpython/pythonnotes.docx
+++ b/firstpython/pythonnotes.docx
@@ -1581,22 +1581,4083 @@
       <w:pPr>
         <w:pStyle w:val="Normal"/>
         <w:rPr>
-          <w:b/>
-          <w:b/>
-          <w:bCs/>
-          <w:color w:val="000000"/>
-          <w:sz w:val="30"/>
-          <w:szCs w:val="30"/>
-        </w:rPr>
-      </w:pPr>
-      <w:r>
-        <w:rPr>
-          <w:b/>
-          <w:bCs/>
-          <w:color w:val="000000"/>
-          <w:sz w:val="30"/>
-          <w:szCs w:val="30"/>
-        </w:rPr>
+          <w:sz w:val="36"/>
+          <w:szCs w:val="36"/>
+        </w:rPr>
+      </w:pPr>
+      <w:r>
+        <w:rPr>
+          <w:sz w:val="36"/>
+          <w:szCs w:val="36"/>
+        </w:rPr>
+        <w:t>A string is a series of characters.</w:t>
+      </w:r>
+    </w:p>
+    <w:p>
+      <w:pPr>
+        <w:pStyle w:val="Normal"/>
+        <w:rPr>
+          <w:sz w:val="36"/>
+          <w:szCs w:val="36"/>
+        </w:rPr>
+      </w:pPr>
+      <w:r>
+        <w:rPr>
+          <w:sz w:val="36"/>
+          <w:szCs w:val="36"/>
+        </w:rPr>
+      </w:r>
+    </w:p>
+    <w:p>
+      <w:pPr>
+        <w:pStyle w:val="Normal"/>
+        <w:rPr>
+          <w:sz w:val="36"/>
+          <w:szCs w:val="36"/>
+        </w:rPr>
+      </w:pPr>
+      <w:r>
+        <w:rPr>
+          <w:sz w:val="36"/>
+          <w:szCs w:val="36"/>
+        </w:rPr>
+        <w:t>The first character in a string has an offset of 0, because it is zero</w:t>
+      </w:r>
+    </w:p>
+    <w:p>
+      <w:pPr>
+        <w:pStyle w:val="Normal"/>
+        <w:rPr>
+          <w:sz w:val="36"/>
+          <w:szCs w:val="36"/>
+        </w:rPr>
+      </w:pPr>
+      <w:r>
+        <w:rPr>
+          <w:sz w:val="36"/>
+          <w:szCs w:val="36"/>
+        </w:rPr>
+        <w:t>characters from the start. The second character has an offset of 1, and so on:</w:t>
+      </w:r>
+    </w:p>
+    <w:p>
+      <w:pPr>
+        <w:pStyle w:val="Normal"/>
+        <w:rPr>
+          <w:sz w:val="36"/>
+          <w:szCs w:val="36"/>
+        </w:rPr>
+      </w:pPr>
+      <w:r>
+        <w:rPr>
+          <w:sz w:val="36"/>
+          <w:szCs w:val="36"/>
+        </w:rPr>
+      </w:r>
+    </w:p>
+    <w:p>
+      <w:pPr>
+        <w:pStyle w:val="Normal"/>
+        <w:rPr>
+          <w:sz w:val="36"/>
+          <w:szCs w:val="36"/>
+        </w:rPr>
+      </w:pPr>
+      <w:r>
+        <w:rPr>
+          <w:sz w:val="36"/>
+          <w:szCs w:val="36"/>
+        </w:rPr>
+      </w:r>
+    </w:p>
+    <w:p>
+      <w:pPr>
+        <w:pStyle w:val="Normal"/>
+        <w:rPr>
+          <w:sz w:val="36"/>
+          <w:szCs w:val="36"/>
+        </w:rPr>
+      </w:pPr>
+      <w:r>
+        <w:rPr>
+          <w:sz w:val="36"/>
+          <w:szCs w:val="36"/>
+        </w:rPr>
+      </w:r>
+    </w:p>
+    <w:p>
+      <w:pPr>
+        <w:pStyle w:val="Normal"/>
+        <w:rPr>
+          <w:b/>
+          <w:b/>
+          <w:bCs/>
+          <w:sz w:val="36"/>
+          <w:szCs w:val="36"/>
+        </w:rPr>
+      </w:pPr>
+      <w:r>
+        <w:rPr>
+          <w:b/>
+          <w:bCs/>
+          <w:sz w:val="36"/>
+          <w:szCs w:val="36"/>
+        </w:rPr>
+        <w:t>But how do you get at more than one character?</w:t>
+      </w:r>
+    </w:p>
+    <w:p>
+      <w:pPr>
+        <w:pStyle w:val="Normal"/>
+        <w:rPr>
+          <w:b/>
+          <w:b/>
+          <w:bCs/>
+          <w:sz w:val="36"/>
+          <w:szCs w:val="36"/>
+        </w:rPr>
+      </w:pPr>
+      <w:r>
+        <w:rPr>
+          <w:b/>
+          <w:bCs/>
+          <w:sz w:val="36"/>
+          <w:szCs w:val="36"/>
+        </w:rPr>
+      </w:r>
+    </w:p>
+    <w:p>
+      <w:pPr>
+        <w:pStyle w:val="Normal"/>
+        <w:rPr>
+          <w:b/>
+          <w:b/>
+          <w:bCs/>
+          <w:sz w:val="36"/>
+          <w:szCs w:val="36"/>
+        </w:rPr>
+      </w:pPr>
+      <w:r>
+        <w:rPr>
+          <w:b/>
+          <w:bCs/>
+          <w:sz w:val="36"/>
+          <w:szCs w:val="36"/>
+        </w:rPr>
+        <w:t xml:space="preserve">S[14]  → </w:t>
+      </w:r>
+      <w:r>
+        <w:rPr>
+          <w:b w:val="false"/>
+          <w:bCs w:val="false"/>
+          <w:sz w:val="36"/>
+          <w:szCs w:val="36"/>
+        </w:rPr>
+        <w:t>If you provide a single index after the variable name, you get a single character.</w:t>
+      </w:r>
+    </w:p>
+    <w:p>
+      <w:pPr>
+        <w:pStyle w:val="Normal"/>
+        <w:rPr>
+          <w:b w:val="false"/>
+          <w:b w:val="false"/>
+          <w:bCs w:val="false"/>
+        </w:rPr>
+      </w:pPr>
+      <w:r>
+        <w:rPr>
+          <w:b w:val="false"/>
+          <w:bCs w:val="false"/>
+        </w:rPr>
+      </w:r>
+    </w:p>
+    <w:p>
+      <w:pPr>
+        <w:pStyle w:val="Normal"/>
+        <w:rPr>
+          <w:b/>
+          <w:b/>
+          <w:bCs/>
+          <w:sz w:val="36"/>
+          <w:szCs w:val="36"/>
+        </w:rPr>
+      </w:pPr>
+      <w:r>
+        <w:rPr>
+          <w:b/>
+          <w:bCs/>
+          <w:sz w:val="36"/>
+          <w:szCs w:val="36"/>
+        </w:rPr>
+        <w:t xml:space="preserve">S[138:147] →  </w:t>
+      </w:r>
+      <w:r>
+        <w:rPr>
+          <w:b w:val="false"/>
+          <w:bCs w:val="false"/>
+          <w:sz w:val="36"/>
+          <w:szCs w:val="36"/>
+        </w:rPr>
+        <w:t>This will read the smaller substring from the entire string contained within “s”.</w:t>
+      </w:r>
+    </w:p>
+    <w:p>
+      <w:pPr>
+        <w:pStyle w:val="Normal"/>
+        <w:rPr/>
+      </w:pPr>
+      <w:r>
+        <w:rPr>
+          <w:b w:val="false"/>
+          <w:bCs w:val="false"/>
+          <w:sz w:val="36"/>
+          <w:szCs w:val="36"/>
+        </w:rPr>
+        <w:tab/>
+        <w:tab/>
+        <w:t xml:space="preserve">    → If you provide two index values , you extract a group of characters from the first index up to(But not including) the second index.</w:t>
+      </w:r>
+    </w:p>
+    <w:p>
+      <w:pPr>
+        <w:pStyle w:val="Normal"/>
+        <w:rPr>
+          <w:b w:val="false"/>
+          <w:b w:val="false"/>
+          <w:bCs w:val="false"/>
+          <w:sz w:val="36"/>
+          <w:szCs w:val="36"/>
+        </w:rPr>
+      </w:pPr>
+      <w:r>
+        <w:rPr>
+          <w:b w:val="false"/>
+          <w:bCs w:val="false"/>
+          <w:sz w:val="36"/>
+          <w:szCs w:val="36"/>
+        </w:rPr>
+      </w:r>
+    </w:p>
+    <w:p>
+      <w:pPr>
+        <w:pStyle w:val="Normal"/>
+        <w:rPr>
+          <w:b w:val="false"/>
+          <w:b w:val="false"/>
+          <w:bCs w:val="false"/>
+          <w:sz w:val="36"/>
+          <w:szCs w:val="36"/>
+        </w:rPr>
+      </w:pPr>
+      <w:r>
+        <w:rPr>
+          <w:b w:val="false"/>
+          <w:bCs w:val="false"/>
+          <w:sz w:val="36"/>
+          <w:szCs w:val="36"/>
+        </w:rPr>
+      </w:r>
+    </w:p>
+    <w:p>
+      <w:pPr>
+        <w:pStyle w:val="Normal"/>
+        <w:rPr>
+          <w:b/>
+          <w:b/>
+          <w:bCs/>
+        </w:rPr>
+      </w:pPr>
+      <w:r>
+        <w:rPr>
+          <w:b/>
+          <w:bCs/>
+          <w:sz w:val="36"/>
+          <w:szCs w:val="36"/>
+        </w:rPr>
+        <w:t>Q: What does the import line of code do?</w:t>
+      </w:r>
+    </w:p>
+    <w:p>
+      <w:pPr>
+        <w:pStyle w:val="Normal"/>
+        <w:rPr/>
+      </w:pPr>
+      <w:r>
+        <w:rPr>
+          <w:b w:val="false"/>
+          <w:bCs w:val="false"/>
+          <w:sz w:val="36"/>
+          <w:szCs w:val="36"/>
+        </w:rPr>
+        <w:t>A:It gives the program the ability to talk to the Internet. The</w:t>
+      </w:r>
+    </w:p>
+    <w:p>
+      <w:pPr>
+        <w:pStyle w:val="Normal"/>
+        <w:rPr/>
+      </w:pPr>
+      <w:r>
+        <w:rPr>
+          <w:b w:val="false"/>
+          <w:bCs w:val="false"/>
+          <w:color w:val="55308D"/>
+          <w:sz w:val="36"/>
+          <w:szCs w:val="36"/>
+        </w:rPr>
+        <w:t>urllib.request</w:t>
+      </w:r>
+      <w:r>
+        <w:rPr>
+          <w:b w:val="false"/>
+          <w:bCs w:val="false"/>
+          <w:sz w:val="36"/>
+          <w:szCs w:val="36"/>
+        </w:rPr>
+        <w:t xml:space="preserve"> code comes as standard with Python 3.</w:t>
+      </w:r>
+    </w:p>
+    <w:p>
+      <w:pPr>
+        <w:pStyle w:val="Normal"/>
+        <w:rPr>
+          <w:b w:val="false"/>
+          <w:b w:val="false"/>
+          <w:bCs w:val="false"/>
+          <w:sz w:val="36"/>
+          <w:szCs w:val="36"/>
+        </w:rPr>
+      </w:pPr>
+      <w:r>
+        <w:rPr>
+          <w:b w:val="false"/>
+          <w:bCs w:val="false"/>
+          <w:sz w:val="36"/>
+          <w:szCs w:val="36"/>
+        </w:rPr>
+      </w:r>
+    </w:p>
+    <w:p>
+      <w:pPr>
+        <w:pStyle w:val="Normal"/>
+        <w:rPr>
+          <w:color w:val="000000"/>
+        </w:rPr>
+      </w:pPr>
+      <w:r>
+        <w:rPr>
+          <w:b w:val="false"/>
+          <w:bCs w:val="false"/>
+          <w:color w:val="000000"/>
+          <w:sz w:val="36"/>
+          <w:szCs w:val="36"/>
+        </w:rPr>
+        <w:t>→</w:t>
+      </w:r>
+      <w:r>
+        <w:rPr>
+          <w:b w:val="false"/>
+          <w:bCs w:val="false"/>
+          <w:color w:val="000000"/>
+          <w:sz w:val="30"/>
+          <w:szCs w:val="30"/>
+        </w:rPr>
+        <w:t xml:space="preserve"> </w:t>
+      </w:r>
+      <w:r>
+        <w:rPr>
+          <w:b w:val="false"/>
+          <w:bCs w:val="false"/>
+          <w:color w:val="000000"/>
+          <w:sz w:val="30"/>
+          <w:szCs w:val="30"/>
+        </w:rPr>
+        <w:t xml:space="preserve">You can download the HTML of a web page as a textual </w:t>
+      </w:r>
+      <w:r>
+        <w:rPr>
+          <w:b/>
+          <w:bCs/>
+          <w:color w:val="000000"/>
+          <w:sz w:val="30"/>
+          <w:szCs w:val="30"/>
+        </w:rPr>
+        <w:t>string.</w:t>
+      </w:r>
+    </w:p>
+    <w:p>
+      <w:pPr>
+        <w:pStyle w:val="Normal"/>
+        <w:rPr>
+          <w:color w:val="000000"/>
+          <w:sz w:val="30"/>
+          <w:szCs w:val="30"/>
+        </w:rPr>
+      </w:pPr>
+      <w:r>
+        <w:rPr>
+          <w:b w:val="false"/>
+          <w:bCs w:val="false"/>
+          <w:color w:val="000000"/>
+          <w:sz w:val="30"/>
+          <w:szCs w:val="30"/>
+        </w:rPr>
+        <w:t xml:space="preserve">→  </w:t>
+      </w:r>
+      <w:r>
+        <w:rPr>
+          <w:b w:val="false"/>
+          <w:bCs w:val="false"/>
+          <w:color w:val="000000"/>
+          <w:sz w:val="30"/>
+          <w:szCs w:val="30"/>
+        </w:rPr>
+        <w:t>A string is a sequence of characters.</w:t>
+      </w:r>
+    </w:p>
+    <w:p>
+      <w:pPr>
+        <w:pStyle w:val="Normal"/>
+        <w:rPr>
+          <w:color w:val="000000"/>
+          <w:sz w:val="30"/>
+          <w:szCs w:val="30"/>
+        </w:rPr>
+      </w:pPr>
+      <w:r>
+        <w:rPr>
+          <w:b w:val="false"/>
+          <w:bCs w:val="false"/>
+          <w:color w:val="000000"/>
+          <w:sz w:val="30"/>
+          <w:szCs w:val="30"/>
+        </w:rPr>
+        <w:t xml:space="preserve">→ </w:t>
+      </w:r>
+      <w:r>
+        <w:rPr>
+          <w:b w:val="false"/>
+          <w:bCs w:val="false"/>
+          <w:color w:val="000000"/>
+          <w:sz w:val="30"/>
+          <w:szCs w:val="30"/>
+        </w:rPr>
+        <w:t xml:space="preserve">You can access individual characters in a string using an </w:t>
+      </w:r>
+      <w:r>
+        <w:rPr>
+          <w:b/>
+          <w:bCs/>
+          <w:color w:val="000000"/>
+          <w:sz w:val="30"/>
+          <w:szCs w:val="30"/>
+        </w:rPr>
+        <w:t>offset</w:t>
+      </w:r>
+      <w:r>
+        <w:rPr>
+          <w:b w:val="false"/>
+          <w:bCs w:val="false"/>
+          <w:color w:val="000000"/>
+          <w:sz w:val="30"/>
+          <w:szCs w:val="30"/>
+        </w:rPr>
+        <w:t>.</w:t>
+      </w:r>
+    </w:p>
+    <w:p>
+      <w:pPr>
+        <w:pStyle w:val="Normal"/>
+        <w:rPr>
+          <w:color w:val="000000"/>
+          <w:sz w:val="30"/>
+          <w:szCs w:val="30"/>
+        </w:rPr>
+      </w:pPr>
+      <w:r>
+        <w:rPr>
+          <w:b w:val="false"/>
+          <w:bCs w:val="false"/>
+          <w:color w:val="000000"/>
+          <w:sz w:val="30"/>
+          <w:szCs w:val="30"/>
+        </w:rPr>
+        <w:t>S[0],s[1],s[3]...</w:t>
+      </w:r>
+    </w:p>
+    <w:p>
+      <w:pPr>
+        <w:pStyle w:val="Normal"/>
+        <w:rPr>
+          <w:color w:val="000000"/>
+          <w:sz w:val="30"/>
+          <w:szCs w:val="30"/>
+        </w:rPr>
+      </w:pPr>
+      <w:r>
+        <w:rPr>
+          <w:b w:val="false"/>
+          <w:bCs w:val="false"/>
+          <w:color w:val="000000"/>
+          <w:sz w:val="30"/>
+          <w:szCs w:val="30"/>
+        </w:rPr>
+        <w:t xml:space="preserve">→ </w:t>
+      </w:r>
+      <w:r>
+        <w:rPr>
+          <w:b w:val="false"/>
+          <w:bCs w:val="false"/>
+          <w:color w:val="000000"/>
+          <w:sz w:val="30"/>
+          <w:szCs w:val="30"/>
+        </w:rPr>
+        <w:t xml:space="preserve">The offset is known as the </w:t>
+      </w:r>
+      <w:r>
+        <w:rPr>
+          <w:b/>
+          <w:bCs/>
+          <w:color w:val="000000"/>
+          <w:sz w:val="30"/>
+          <w:szCs w:val="30"/>
+        </w:rPr>
+        <w:t>index value</w:t>
+      </w:r>
+      <w:r>
+        <w:rPr>
+          <w:b w:val="false"/>
+          <w:bCs w:val="false"/>
+          <w:color w:val="000000"/>
+          <w:sz w:val="30"/>
+          <w:szCs w:val="30"/>
+        </w:rPr>
+        <w:t xml:space="preserve"> of the character (or just </w:t>
+      </w:r>
+      <w:r>
+        <w:rPr>
+          <w:b/>
+          <w:bCs/>
+          <w:color w:val="000000"/>
+          <w:sz w:val="30"/>
+          <w:szCs w:val="30"/>
+        </w:rPr>
+        <w:t>index</w:t>
+      </w:r>
+      <w:r>
+        <w:rPr>
+          <w:b w:val="false"/>
+          <w:bCs w:val="false"/>
+          <w:color w:val="000000"/>
+          <w:sz w:val="30"/>
+          <w:szCs w:val="30"/>
+        </w:rPr>
+        <w:t xml:space="preserve"> for short).</w:t>
+      </w:r>
+    </w:p>
+    <w:p>
+      <w:pPr>
+        <w:pStyle w:val="Normal"/>
+        <w:rPr>
+          <w:color w:val="000000"/>
+          <w:sz w:val="30"/>
+          <w:szCs w:val="30"/>
+        </w:rPr>
+      </w:pPr>
+      <w:r>
+        <w:rPr>
+          <w:b w:val="false"/>
+          <w:bCs w:val="false"/>
+          <w:color w:val="000000"/>
+          <w:sz w:val="30"/>
+          <w:szCs w:val="30"/>
+        </w:rPr>
+        <w:t xml:space="preserve">→  </w:t>
+      </w:r>
+      <w:r>
+        <w:rPr>
+          <w:b w:val="false"/>
+          <w:bCs w:val="false"/>
+          <w:color w:val="000000"/>
+          <w:sz w:val="30"/>
+          <w:szCs w:val="30"/>
+        </w:rPr>
+        <w:t xml:space="preserve">Strings within strings are called </w:t>
+      </w:r>
+      <w:r>
+        <w:rPr>
+          <w:b/>
+          <w:bCs/>
+          <w:color w:val="000000"/>
+          <w:sz w:val="30"/>
+          <w:szCs w:val="30"/>
+        </w:rPr>
+        <w:t>substrings.</w:t>
+      </w:r>
+    </w:p>
+    <w:p>
+      <w:pPr>
+        <w:pStyle w:val="Normal"/>
+        <w:rPr>
+          <w:b/>
+          <w:b/>
+          <w:bCs/>
+        </w:rPr>
+      </w:pPr>
+      <w:r>
+        <w:rPr>
+          <w:b/>
+          <w:bCs/>
+        </w:rPr>
+      </w:r>
+    </w:p>
+    <w:p>
+      <w:pPr>
+        <w:pStyle w:val="Normal"/>
+        <w:rPr>
+          <w:b/>
+          <w:b/>
+          <w:bCs/>
+        </w:rPr>
+      </w:pPr>
+      <w:r>
+        <w:rPr>
+          <w:b/>
+          <w:bCs/>
+        </w:rPr>
+      </w:r>
+    </w:p>
+    <w:p>
+      <w:pPr>
+        <w:pStyle w:val="Normal"/>
+        <w:rPr>
+          <w:b w:val="false"/>
+          <w:b w:val="false"/>
+          <w:bCs w:val="false"/>
+          <w:color w:val="000000"/>
+          <w:sz w:val="30"/>
+          <w:szCs w:val="30"/>
+        </w:rPr>
+      </w:pPr>
+      <w:r>
+        <w:rPr>
+          <w:b w:val="false"/>
+          <w:bCs w:val="false"/>
+          <w:color w:val="000000"/>
+          <w:sz w:val="30"/>
+          <w:szCs w:val="30"/>
+        </w:rPr>
+        <w:t xml:space="preserve">→ </w:t>
+      </w:r>
+      <w:r>
+        <w:rPr>
+          <w:b w:val="false"/>
+          <w:bCs w:val="false"/>
+          <w:color w:val="000000"/>
+          <w:sz w:val="30"/>
+          <w:szCs w:val="30"/>
+        </w:rPr>
+        <w:t>Substrings are specified using two index values−for example:</w:t>
+      </w:r>
+    </w:p>
+    <w:p>
+      <w:pPr>
+        <w:pStyle w:val="Normal"/>
+        <w:rPr>
+          <w:b w:val="false"/>
+          <w:b w:val="false"/>
+          <w:bCs w:val="false"/>
+          <w:color w:val="000000"/>
+          <w:sz w:val="30"/>
+          <w:szCs w:val="30"/>
+        </w:rPr>
+      </w:pPr>
+      <w:r>
+        <w:rPr>
+          <w:b w:val="false"/>
+          <w:bCs w:val="false"/>
+          <w:color w:val="000000"/>
+          <w:sz w:val="30"/>
+          <w:szCs w:val="30"/>
+        </w:rPr>
+        <w:t>text[10:20].</w:t>
+      </w:r>
+    </w:p>
+    <w:p>
+      <w:pPr>
+        <w:pStyle w:val="Normal"/>
+        <w:rPr>
+          <w:b w:val="false"/>
+          <w:b w:val="false"/>
+          <w:bCs w:val="false"/>
+          <w:color w:val="000000"/>
+          <w:sz w:val="30"/>
+          <w:szCs w:val="30"/>
+        </w:rPr>
+      </w:pPr>
+      <w:r>
+        <w:rPr>
+          <w:b w:val="false"/>
+          <w:bCs w:val="false"/>
+          <w:color w:val="000000"/>
+          <w:sz w:val="30"/>
+          <w:szCs w:val="30"/>
+        </w:rPr>
+        <w:t xml:space="preserve">→ </w:t>
+      </w:r>
+      <w:r>
+        <w:rPr>
+          <w:b w:val="false"/>
+          <w:bCs w:val="false"/>
+          <w:color w:val="000000"/>
+          <w:sz w:val="30"/>
+          <w:szCs w:val="30"/>
+        </w:rPr>
+        <w:t>The first index value is the location of the first character of the substring.</w:t>
+      </w:r>
+    </w:p>
+    <w:p>
+      <w:pPr>
+        <w:pStyle w:val="Normal"/>
+        <w:rPr>
+          <w:b w:val="false"/>
+          <w:b w:val="false"/>
+          <w:bCs w:val="false"/>
+          <w:color w:val="000000"/>
+          <w:sz w:val="30"/>
+          <w:szCs w:val="30"/>
+        </w:rPr>
+      </w:pPr>
+      <w:r>
+        <w:rPr>
+          <w:b w:val="false"/>
+          <w:bCs w:val="false"/>
+          <w:color w:val="000000"/>
+          <w:sz w:val="30"/>
+          <w:szCs w:val="30"/>
+        </w:rPr>
+        <w:t xml:space="preserve">→ </w:t>
+      </w:r>
+      <w:r>
+        <w:rPr>
+          <w:b w:val="false"/>
+          <w:bCs w:val="false"/>
+          <w:color w:val="000000"/>
+          <w:sz w:val="30"/>
+          <w:szCs w:val="30"/>
+        </w:rPr>
+        <w:t xml:space="preserve">The second index value is the location </w:t>
+      </w:r>
+      <w:r>
+        <w:rPr>
+          <w:b/>
+          <w:bCs/>
+          <w:color w:val="000000"/>
+          <w:sz w:val="30"/>
+          <w:szCs w:val="30"/>
+        </w:rPr>
+        <w:t xml:space="preserve">after </w:t>
+      </w:r>
+      <w:r>
+        <w:rPr>
+          <w:b w:val="false"/>
+          <w:bCs w:val="false"/>
+          <w:color w:val="000000"/>
+          <w:sz w:val="30"/>
+          <w:szCs w:val="30"/>
+        </w:rPr>
+        <w:t>the last character of the substring (up to, but not including).</w:t>
+      </w:r>
+    </w:p>
+    <w:p>
+      <w:pPr>
+        <w:pStyle w:val="Normal"/>
+        <w:rPr>
+          <w:b w:val="false"/>
+          <w:b w:val="false"/>
+          <w:bCs w:val="false"/>
+          <w:color w:val="000000"/>
+          <w:sz w:val="30"/>
+          <w:szCs w:val="30"/>
+        </w:rPr>
+      </w:pPr>
+      <w:r>
+        <w:rPr>
+          <w:b w:val="false"/>
+          <w:bCs w:val="false"/>
+          <w:color w:val="000000"/>
+          <w:sz w:val="30"/>
+          <w:szCs w:val="30"/>
+        </w:rPr>
+        <w:t xml:space="preserve">→  </w:t>
+      </w:r>
+      <w:r>
+        <w:rPr>
+          <w:b w:val="false"/>
+          <w:bCs w:val="false"/>
+          <w:color w:val="000000"/>
+          <w:sz w:val="30"/>
+          <w:szCs w:val="30"/>
+        </w:rPr>
+        <w:t>Subtract the second index from the first to work out how long the substring should be.</w:t>
+      </w:r>
+    </w:p>
+    <w:p>
+      <w:pPr>
+        <w:pStyle w:val="Normal"/>
+        <w:rPr>
+          <w:b w:val="false"/>
+          <w:b w:val="false"/>
+          <w:bCs w:val="false"/>
+          <w:color w:val="000000"/>
+          <w:sz w:val="30"/>
+          <w:szCs w:val="30"/>
+        </w:rPr>
+      </w:pPr>
+      <w:r>
+        <w:rPr>
+          <w:b w:val="false"/>
+          <w:bCs w:val="false"/>
+          <w:color w:val="000000"/>
+          <w:sz w:val="30"/>
+          <w:szCs w:val="30"/>
+        </w:rPr>
+      </w:r>
+    </w:p>
+    <w:p>
+      <w:pPr>
+        <w:pStyle w:val="Normal"/>
+        <w:rPr>
+          <w:b w:val="false"/>
+          <w:b w:val="false"/>
+          <w:bCs w:val="false"/>
+          <w:color w:val="000000"/>
+          <w:sz w:val="30"/>
+          <w:szCs w:val="30"/>
+        </w:rPr>
+      </w:pPr>
+      <w:r>
+        <w:rPr>
+          <w:b w:val="false"/>
+          <w:bCs w:val="false"/>
+          <w:color w:val="000000"/>
+          <w:sz w:val="30"/>
+          <w:szCs w:val="30"/>
+        </w:rPr>
+      </w:r>
+    </w:p>
+    <w:p>
+      <w:pPr>
+        <w:pStyle w:val="Normal"/>
+        <w:rPr>
+          <w:b/>
+          <w:b/>
+          <w:bCs/>
+          <w:color w:val="000000"/>
+          <w:sz w:val="44"/>
+          <w:szCs w:val="44"/>
+        </w:rPr>
+      </w:pPr>
+      <w:r>
+        <w:rPr>
+          <w:b/>
+          <w:bCs/>
+          <w:color w:val="000000"/>
+          <w:sz w:val="44"/>
+          <w:szCs w:val="44"/>
+        </w:rPr>
+        <w:tab/>
+        <w:tab/>
+        <w:tab/>
+        <w:t>Programming TOOLS</w:t>
+      </w:r>
+    </w:p>
+    <w:p>
+      <w:pPr>
+        <w:pStyle w:val="Normal"/>
+        <w:rPr>
+          <w:b w:val="false"/>
+          <w:b w:val="false"/>
+          <w:bCs w:val="false"/>
+          <w:color w:val="000000"/>
+          <w:sz w:val="30"/>
+          <w:szCs w:val="30"/>
+        </w:rPr>
+      </w:pPr>
+      <w:r>
+        <w:rPr>
+          <w:b w:val="false"/>
+          <w:bCs w:val="false"/>
+          <w:color w:val="000000"/>
+          <w:sz w:val="30"/>
+          <w:szCs w:val="30"/>
+        </w:rPr>
+      </w:r>
+    </w:p>
+    <w:p>
+      <w:pPr>
+        <w:pStyle w:val="Normal"/>
+        <w:rPr>
+          <w:b w:val="false"/>
+          <w:b w:val="false"/>
+          <w:bCs w:val="false"/>
+          <w:color w:val="000000"/>
+          <w:sz w:val="30"/>
+          <w:szCs w:val="30"/>
+        </w:rPr>
+      </w:pPr>
+      <w:r>
+        <w:rPr>
+          <w:b w:val="false"/>
+          <w:bCs w:val="false"/>
+          <w:color w:val="000000"/>
+          <w:sz w:val="30"/>
+          <w:szCs w:val="30"/>
+        </w:rPr>
+        <w:t xml:space="preserve">→ </w:t>
+      </w:r>
+      <w:r>
+        <w:rPr>
+          <w:b w:val="false"/>
+          <w:bCs w:val="false"/>
+          <w:color w:val="000000"/>
+          <w:sz w:val="30"/>
+          <w:szCs w:val="30"/>
+        </w:rPr>
+        <w:t xml:space="preserve">String are sequences of individual characters. </w:t>
+      </w:r>
+    </w:p>
+    <w:p>
+      <w:pPr>
+        <w:pStyle w:val="Normal"/>
+        <w:rPr>
+          <w:b w:val="false"/>
+          <w:b w:val="false"/>
+          <w:bCs w:val="false"/>
+          <w:color w:val="000000"/>
+          <w:sz w:val="30"/>
+          <w:szCs w:val="30"/>
+        </w:rPr>
+      </w:pPr>
+      <w:r>
+        <w:rPr>
+          <w:b w:val="false"/>
+          <w:bCs w:val="false"/>
+          <w:color w:val="000000"/>
+          <w:sz w:val="30"/>
+          <w:szCs w:val="30"/>
+        </w:rPr>
+        <w:t xml:space="preserve">→ </w:t>
+      </w:r>
+      <w:r>
+        <w:rPr>
+          <w:b w:val="false"/>
+          <w:bCs w:val="false"/>
+          <w:color w:val="000000"/>
+          <w:sz w:val="30"/>
+          <w:szCs w:val="30"/>
+        </w:rPr>
+        <w:t>Individual string characters are referenced by index.</w:t>
+      </w:r>
+    </w:p>
+    <w:p>
+      <w:pPr>
+        <w:pStyle w:val="Normal"/>
+        <w:rPr>
+          <w:b w:val="false"/>
+          <w:b w:val="false"/>
+          <w:bCs w:val="false"/>
+          <w:color w:val="000000"/>
+          <w:sz w:val="30"/>
+          <w:szCs w:val="30"/>
+        </w:rPr>
+      </w:pPr>
+      <w:r>
+        <w:rPr>
+          <w:b w:val="false"/>
+          <w:bCs w:val="false"/>
+          <w:color w:val="000000"/>
+          <w:sz w:val="30"/>
+          <w:szCs w:val="30"/>
+        </w:rPr>
+        <w:t xml:space="preserve">→ </w:t>
+      </w:r>
+      <w:r>
+        <w:rPr>
+          <w:b w:val="false"/>
+          <w:bCs w:val="false"/>
+          <w:color w:val="000000"/>
+          <w:sz w:val="30"/>
+          <w:szCs w:val="30"/>
+        </w:rPr>
+        <w:t xml:space="preserve">Index values are offsets that start from zero. </w:t>
+      </w:r>
+    </w:p>
+    <w:p>
+      <w:pPr>
+        <w:pStyle w:val="Normal"/>
+        <w:rPr>
+          <w:b w:val="false"/>
+          <w:b w:val="false"/>
+          <w:bCs w:val="false"/>
+          <w:color w:val="000000"/>
+          <w:sz w:val="30"/>
+          <w:szCs w:val="30"/>
+        </w:rPr>
+      </w:pPr>
+      <w:r>
+        <w:rPr>
+          <w:b w:val="false"/>
+          <w:bCs w:val="false"/>
+          <w:color w:val="000000"/>
+          <w:sz w:val="30"/>
+          <w:szCs w:val="30"/>
+        </w:rPr>
+        <w:t xml:space="preserve">→ </w:t>
+      </w:r>
+      <w:r>
+        <w:rPr>
+          <w:b w:val="false"/>
+          <w:bCs w:val="false"/>
+          <w:color w:val="000000"/>
+          <w:sz w:val="30"/>
+          <w:szCs w:val="30"/>
+        </w:rPr>
+        <w:t xml:space="preserve">Methods provide variables with built-in functionality. </w:t>
+      </w:r>
+    </w:p>
+    <w:p>
+      <w:pPr>
+        <w:pStyle w:val="Normal"/>
+        <w:rPr>
+          <w:b w:val="false"/>
+          <w:b w:val="false"/>
+          <w:bCs w:val="false"/>
+          <w:color w:val="000000"/>
+          <w:sz w:val="30"/>
+          <w:szCs w:val="30"/>
+        </w:rPr>
+      </w:pPr>
+      <w:r>
+        <w:rPr>
+          <w:b w:val="false"/>
+          <w:bCs w:val="false"/>
+          <w:color w:val="000000"/>
+          <w:sz w:val="30"/>
+          <w:szCs w:val="30"/>
+        </w:rPr>
+        <w:t xml:space="preserve">→ </w:t>
+      </w:r>
+      <w:r>
+        <w:rPr>
+          <w:b w:val="false"/>
+          <w:bCs w:val="false"/>
+          <w:color w:val="000000"/>
+          <w:sz w:val="30"/>
+          <w:szCs w:val="30"/>
+        </w:rPr>
+        <w:t>Programming libraries provide a collection of related pre-built code and functions.</w:t>
+      </w:r>
+    </w:p>
+    <w:p>
+      <w:pPr>
+        <w:pStyle w:val="Normal"/>
+        <w:rPr>
+          <w:b w:val="false"/>
+          <w:b w:val="false"/>
+          <w:bCs w:val="false"/>
+          <w:color w:val="000000"/>
+          <w:sz w:val="30"/>
+          <w:szCs w:val="30"/>
+        </w:rPr>
+      </w:pPr>
+      <w:r>
+        <w:rPr>
+          <w:b w:val="false"/>
+          <w:bCs w:val="false"/>
+          <w:color w:val="000000"/>
+          <w:sz w:val="30"/>
+          <w:szCs w:val="30"/>
+        </w:rPr>
+        <w:t xml:space="preserve">→ </w:t>
+      </w:r>
+      <w:r>
+        <w:rPr>
+          <w:b w:val="false"/>
+          <w:bCs w:val="false"/>
+          <w:color w:val="000000"/>
+          <w:sz w:val="30"/>
+          <w:szCs w:val="30"/>
+        </w:rPr>
+        <w:t>As well as having a value, data in variables also have a “data type”</w:t>
+      </w:r>
+    </w:p>
+    <w:p>
+      <w:pPr>
+        <w:pStyle w:val="Normal"/>
+        <w:rPr>
+          <w:b w:val="false"/>
+          <w:b w:val="false"/>
+          <w:bCs w:val="false"/>
+          <w:color w:val="000000"/>
+          <w:sz w:val="30"/>
+          <w:szCs w:val="30"/>
+        </w:rPr>
+      </w:pPr>
+      <w:r>
+        <w:rPr>
+          <w:b w:val="false"/>
+          <w:bCs w:val="false"/>
+          <w:color w:val="000000"/>
+          <w:sz w:val="30"/>
+          <w:szCs w:val="30"/>
+        </w:rPr>
+        <w:t xml:space="preserve">→ </w:t>
+      </w:r>
+      <w:r>
+        <w:rPr>
+          <w:b w:val="false"/>
+          <w:bCs w:val="false"/>
+          <w:color w:val="000000"/>
+          <w:sz w:val="30"/>
+          <w:szCs w:val="30"/>
+        </w:rPr>
+        <w:t>Number is a data type.</w:t>
+      </w:r>
+    </w:p>
+    <w:p>
+      <w:pPr>
+        <w:pStyle w:val="Normal"/>
+        <w:rPr>
+          <w:b w:val="false"/>
+          <w:b w:val="false"/>
+          <w:bCs w:val="false"/>
+          <w:color w:val="000000"/>
+          <w:sz w:val="30"/>
+          <w:szCs w:val="30"/>
+        </w:rPr>
+      </w:pPr>
+      <w:r>
+        <w:rPr>
+          <w:b w:val="false"/>
+          <w:bCs w:val="false"/>
+          <w:color w:val="000000"/>
+          <w:sz w:val="30"/>
+          <w:szCs w:val="30"/>
+        </w:rPr>
+        <w:t xml:space="preserve">→ </w:t>
+      </w:r>
+      <w:r>
+        <w:rPr>
+          <w:b w:val="false"/>
+          <w:bCs w:val="false"/>
+          <w:color w:val="000000"/>
+          <w:sz w:val="30"/>
+          <w:szCs w:val="30"/>
+        </w:rPr>
+        <w:t>String is a data type .</w:t>
+      </w:r>
+    </w:p>
+    <w:p>
+      <w:pPr>
+        <w:pStyle w:val="Normal"/>
+        <w:rPr/>
+      </w:pPr>
+      <w:r>
+        <w:rPr/>
+      </w:r>
+    </w:p>
+    <w:p>
+      <w:pPr>
+        <w:pStyle w:val="Normal"/>
+        <w:rPr/>
+      </w:pPr>
+      <w:r>
+        <w:rPr/>
+      </w:r>
+    </w:p>
+    <w:p>
+      <w:pPr>
+        <w:pStyle w:val="Normal"/>
+        <w:rPr>
+          <w:b/>
+          <w:b/>
+          <w:bCs/>
+          <w:sz w:val="48"/>
+          <w:szCs w:val="48"/>
+        </w:rPr>
+      </w:pPr>
+      <w:r>
+        <w:rPr>
+          <w:b/>
+          <w:bCs/>
+          <w:sz w:val="48"/>
+          <w:szCs w:val="48"/>
+        </w:rPr>
+        <w:tab/>
+        <w:tab/>
+        <w:tab/>
+        <w:tab/>
+        <w:tab/>
+        <w:t>Python TOOLS</w:t>
+      </w:r>
+    </w:p>
+    <w:p>
+      <w:pPr>
+        <w:pStyle w:val="Normal"/>
+        <w:rPr>
+          <w:b/>
+          <w:b/>
+          <w:bCs/>
+          <w:sz w:val="48"/>
+          <w:szCs w:val="48"/>
+        </w:rPr>
+      </w:pPr>
+      <w:r>
+        <w:rPr>
+          <w:b/>
+          <w:bCs/>
+          <w:sz w:val="48"/>
+          <w:szCs w:val="48"/>
+        </w:rPr>
+      </w:r>
+    </w:p>
+    <w:p>
+      <w:pPr>
+        <w:pStyle w:val="Normal"/>
+        <w:rPr>
+          <w:b w:val="false"/>
+          <w:b w:val="false"/>
+          <w:bCs w:val="false"/>
+          <w:sz w:val="30"/>
+          <w:szCs w:val="30"/>
+        </w:rPr>
+      </w:pPr>
+      <w:r>
+        <w:rPr>
+          <w:b w:val="false"/>
+          <w:bCs w:val="false"/>
+          <w:sz w:val="30"/>
+          <w:szCs w:val="30"/>
+        </w:rPr>
+        <w:t xml:space="preserve">→ </w:t>
+      </w:r>
+      <w:r>
+        <w:rPr>
+          <w:b w:val="false"/>
+          <w:bCs w:val="false"/>
+          <w:color w:val="2A6099"/>
+          <w:sz w:val="30"/>
+          <w:szCs w:val="30"/>
+        </w:rPr>
+        <w:t>S[4]</w:t>
+      </w:r>
+      <w:r>
+        <w:rPr>
+          <w:b w:val="false"/>
+          <w:bCs w:val="false"/>
+          <w:sz w:val="30"/>
+          <w:szCs w:val="30"/>
+        </w:rPr>
+        <w:t>- access the 5</w:t>
+      </w:r>
+      <w:r>
+        <w:rPr>
+          <w:b w:val="false"/>
+          <w:bCs w:val="false"/>
+          <w:sz w:val="30"/>
+          <w:szCs w:val="30"/>
+          <w:vertAlign w:val="superscript"/>
+        </w:rPr>
+        <w:t>th</w:t>
+      </w:r>
+      <w:r>
+        <w:rPr>
+          <w:b w:val="false"/>
+          <w:bCs w:val="false"/>
+          <w:sz w:val="30"/>
+          <w:szCs w:val="30"/>
+        </w:rPr>
+        <w:t xml:space="preserve"> character of the variable “s”, which is a string </w:t>
+      </w:r>
+    </w:p>
+    <w:p>
+      <w:pPr>
+        <w:pStyle w:val="Normal"/>
+        <w:rPr>
+          <w:b w:val="false"/>
+          <w:b w:val="false"/>
+          <w:bCs w:val="false"/>
+          <w:sz w:val="30"/>
+          <w:szCs w:val="30"/>
+        </w:rPr>
+      </w:pPr>
+      <w:r>
+        <w:rPr>
+          <w:b w:val="false"/>
+          <w:bCs w:val="false"/>
+          <w:sz w:val="30"/>
+          <w:szCs w:val="30"/>
+        </w:rPr>
+        <w:t xml:space="preserve">→ </w:t>
+      </w:r>
+      <w:r>
+        <w:rPr>
+          <w:b w:val="false"/>
+          <w:bCs w:val="false"/>
+          <w:color w:val="2A6099"/>
+          <w:sz w:val="30"/>
+          <w:szCs w:val="30"/>
+        </w:rPr>
+        <w:t>s[b:12]</w:t>
+      </w:r>
+      <w:r>
+        <w:rPr>
+          <w:b w:val="false"/>
+          <w:bCs w:val="false"/>
+          <w:sz w:val="30"/>
+          <w:szCs w:val="30"/>
+        </w:rPr>
+        <w:t>- access a sub-string within the string “s” (up to, but not including)</w:t>
+      </w:r>
+    </w:p>
+    <w:p>
+      <w:pPr>
+        <w:pStyle w:val="Normal"/>
+        <w:rPr>
+          <w:b w:val="false"/>
+          <w:b w:val="false"/>
+          <w:bCs w:val="false"/>
+          <w:sz w:val="30"/>
+          <w:szCs w:val="30"/>
+        </w:rPr>
+      </w:pPr>
+      <w:r>
+        <w:rPr>
+          <w:b w:val="false"/>
+          <w:bCs w:val="false"/>
+          <w:sz w:val="30"/>
+          <w:szCs w:val="30"/>
+        </w:rPr>
+        <w:t xml:space="preserve">→ </w:t>
+      </w:r>
+      <w:r>
+        <w:rPr>
+          <w:b w:val="false"/>
+          <w:bCs w:val="false"/>
+          <w:color w:val="2A6099"/>
+          <w:sz w:val="30"/>
+          <w:szCs w:val="30"/>
+        </w:rPr>
+        <w:t>s.find()</w:t>
+      </w:r>
+      <w:r>
+        <w:rPr>
+          <w:b w:val="false"/>
+          <w:bCs w:val="false"/>
+          <w:sz w:val="30"/>
+          <w:szCs w:val="30"/>
+        </w:rPr>
+        <w:t xml:space="preserve"> method for searching strings .</w:t>
+      </w:r>
+    </w:p>
+    <w:p>
+      <w:pPr>
+        <w:pStyle w:val="Normal"/>
+        <w:rPr>
+          <w:b w:val="false"/>
+          <w:b w:val="false"/>
+          <w:bCs w:val="false"/>
+          <w:sz w:val="30"/>
+          <w:szCs w:val="30"/>
+        </w:rPr>
+      </w:pPr>
+      <w:r>
+        <w:rPr>
+          <w:b w:val="false"/>
+          <w:bCs w:val="false"/>
+          <w:sz w:val="30"/>
+          <w:szCs w:val="30"/>
+        </w:rPr>
+        <w:t xml:space="preserve">→ </w:t>
+      </w:r>
+      <w:r>
+        <w:rPr>
+          <w:b w:val="false"/>
+          <w:bCs w:val="false"/>
+          <w:color w:val="2A6099"/>
+          <w:sz w:val="30"/>
+          <w:szCs w:val="30"/>
+        </w:rPr>
+        <w:t>s.upper()</w:t>
+      </w:r>
+      <w:r>
+        <w:rPr>
+          <w:b w:val="false"/>
+          <w:bCs w:val="false"/>
+          <w:sz w:val="30"/>
+          <w:szCs w:val="30"/>
+        </w:rPr>
+        <w:t xml:space="preserve"> method for converting strings to UPPERCASE</w:t>
+      </w:r>
+    </w:p>
+    <w:p>
+      <w:pPr>
+        <w:pStyle w:val="Normal"/>
+        <w:rPr>
+          <w:b w:val="false"/>
+          <w:b w:val="false"/>
+          <w:bCs w:val="false"/>
+          <w:sz w:val="30"/>
+          <w:szCs w:val="30"/>
+        </w:rPr>
+      </w:pPr>
+      <w:r>
+        <w:rPr>
+          <w:b w:val="false"/>
+          <w:bCs w:val="false"/>
+          <w:sz w:val="30"/>
+          <w:szCs w:val="30"/>
+        </w:rPr>
+        <w:t xml:space="preserve">→ </w:t>
+      </w:r>
+      <w:r>
+        <w:rPr>
+          <w:b w:val="false"/>
+          <w:bCs w:val="false"/>
+          <w:sz w:val="30"/>
+          <w:szCs w:val="30"/>
+        </w:rPr>
+        <w:t>float() converts strings to decimal point numbers known as “floats”</w:t>
+      </w:r>
+    </w:p>
+    <w:p>
+      <w:pPr>
+        <w:pStyle w:val="Normal"/>
+        <w:rPr>
+          <w:b w:val="false"/>
+          <w:b w:val="false"/>
+          <w:bCs w:val="false"/>
+          <w:sz w:val="30"/>
+          <w:szCs w:val="30"/>
+        </w:rPr>
+      </w:pPr>
+      <w:r>
+        <w:rPr>
+          <w:b w:val="false"/>
+          <w:bCs w:val="false"/>
+          <w:sz w:val="30"/>
+          <w:szCs w:val="30"/>
+        </w:rPr>
+        <w:t xml:space="preserve">→ </w:t>
+      </w:r>
+      <w:r>
+        <w:rPr>
+          <w:b w:val="false"/>
+          <w:bCs w:val="false"/>
+          <w:sz w:val="30"/>
+          <w:szCs w:val="30"/>
+        </w:rPr>
+        <w:t xml:space="preserve">+ addition operator </w:t>
+      </w:r>
+    </w:p>
+    <w:p>
+      <w:pPr>
+        <w:pStyle w:val="Normal"/>
+        <w:rPr>
+          <w:b w:val="false"/>
+          <w:b w:val="false"/>
+          <w:bCs w:val="false"/>
+          <w:sz w:val="30"/>
+          <w:szCs w:val="30"/>
+        </w:rPr>
+      </w:pPr>
+      <w:r>
+        <w:rPr>
+          <w:b w:val="false"/>
+          <w:bCs w:val="false"/>
+          <w:sz w:val="30"/>
+          <w:szCs w:val="30"/>
+        </w:rPr>
+        <w:t xml:space="preserve">→ </w:t>
+      </w:r>
+      <w:r>
+        <w:rPr>
+          <w:b w:val="false"/>
+          <w:bCs w:val="false"/>
+          <w:sz w:val="30"/>
+          <w:szCs w:val="30"/>
+        </w:rPr>
+        <w:t xml:space="preserve">&gt; greater than operator </w:t>
+      </w:r>
+    </w:p>
+    <w:p>
+      <w:pPr>
+        <w:pStyle w:val="Normal"/>
+        <w:rPr>
+          <w:b w:val="false"/>
+          <w:b w:val="false"/>
+          <w:bCs w:val="false"/>
+          <w:sz w:val="30"/>
+          <w:szCs w:val="30"/>
+        </w:rPr>
+      </w:pPr>
+      <w:r>
+        <w:rPr>
+          <w:b w:val="false"/>
+          <w:bCs w:val="false"/>
+          <w:sz w:val="30"/>
+          <w:szCs w:val="30"/>
+        </w:rPr>
+        <w:t xml:space="preserve">→ </w:t>
+      </w:r>
+      <w:r>
+        <w:rPr>
+          <w:b w:val="false"/>
+          <w:bCs w:val="false"/>
+          <w:color w:val="2A6099"/>
+          <w:sz w:val="30"/>
+          <w:szCs w:val="30"/>
+        </w:rPr>
+        <w:t>urllib.request</w:t>
+      </w:r>
+      <w:r>
+        <w:rPr>
+          <w:b w:val="false"/>
+          <w:bCs w:val="false"/>
+          <w:sz w:val="30"/>
+          <w:szCs w:val="30"/>
+        </w:rPr>
+        <w:t xml:space="preserve"> library for talking to the web </w:t>
+      </w:r>
+    </w:p>
+    <w:p>
+      <w:pPr>
+        <w:pStyle w:val="Normal"/>
+        <w:rPr>
+          <w:b w:val="false"/>
+          <w:b w:val="false"/>
+          <w:bCs w:val="false"/>
+          <w:sz w:val="30"/>
+          <w:szCs w:val="30"/>
+        </w:rPr>
+      </w:pPr>
+      <w:r>
+        <w:rPr>
+          <w:b w:val="false"/>
+          <w:bCs w:val="false"/>
+          <w:sz w:val="30"/>
+          <w:szCs w:val="30"/>
+        </w:rPr>
+        <w:t xml:space="preserve">→ </w:t>
+      </w:r>
+      <w:r>
+        <w:rPr>
+          <w:b w:val="false"/>
+          <w:bCs w:val="false"/>
+          <w:sz w:val="30"/>
+          <w:szCs w:val="30"/>
+        </w:rPr>
+        <w:t>time library for working with dates/time</w:t>
+      </w:r>
+    </w:p>
+    <w:p>
+      <w:pPr>
+        <w:pStyle w:val="Normal"/>
+        <w:rPr>
+          <w:b w:val="false"/>
+          <w:b w:val="false"/>
+          <w:bCs w:val="false"/>
+          <w:sz w:val="30"/>
+          <w:szCs w:val="30"/>
+        </w:rPr>
+      </w:pPr>
+      <w:r>
+        <w:rPr>
+          <w:b w:val="false"/>
+          <w:bCs w:val="false"/>
+          <w:sz w:val="30"/>
+          <w:szCs w:val="30"/>
+        </w:rPr>
+      </w:r>
+    </w:p>
+    <w:p>
+      <w:pPr>
+        <w:pStyle w:val="Normal"/>
+        <w:rPr>
+          <w:b w:val="false"/>
+          <w:b w:val="false"/>
+          <w:bCs w:val="false"/>
+          <w:sz w:val="30"/>
+          <w:szCs w:val="30"/>
+        </w:rPr>
+      </w:pPr>
+      <w:r>
+        <w:rPr>
+          <w:b w:val="false"/>
+          <w:bCs w:val="false"/>
+          <w:sz w:val="30"/>
+          <w:szCs w:val="30"/>
+        </w:rPr>
+      </w:r>
+    </w:p>
+    <w:p>
+      <w:pPr>
+        <w:pStyle w:val="Normal"/>
+        <w:rPr>
+          <w:b w:val="false"/>
+          <w:b w:val="false"/>
+          <w:bCs w:val="false"/>
+          <w:sz w:val="30"/>
+          <w:szCs w:val="30"/>
+        </w:rPr>
+      </w:pPr>
+      <w:r>
+        <w:rPr>
+          <w:b w:val="false"/>
+          <w:bCs w:val="false"/>
+          <w:sz w:val="30"/>
+          <w:szCs w:val="30"/>
+        </w:rPr>
+      </w:r>
+    </w:p>
+    <w:p>
+      <w:pPr>
+        <w:pStyle w:val="Normal"/>
+        <w:rPr>
+          <w:b w:val="false"/>
+          <w:b w:val="false"/>
+          <w:bCs w:val="false"/>
+          <w:sz w:val="30"/>
+          <w:szCs w:val="30"/>
+        </w:rPr>
+      </w:pPr>
+      <w:r>
+        <w:rPr>
+          <w:b w:val="false"/>
+          <w:bCs w:val="false"/>
+          <w:sz w:val="30"/>
+          <w:szCs w:val="30"/>
+        </w:rPr>
+      </w:r>
+    </w:p>
+    <w:p>
+      <w:pPr>
+        <w:pStyle w:val="Normal"/>
+        <w:rPr>
+          <w:b/>
+          <w:b/>
+          <w:bCs/>
+          <w:sz w:val="52"/>
+          <w:szCs w:val="52"/>
+        </w:rPr>
+      </w:pPr>
+      <w:r>
+        <w:rPr>
+          <w:b/>
+          <w:bCs/>
+          <w:sz w:val="52"/>
+          <w:szCs w:val="52"/>
+        </w:rPr>
+        <w:tab/>
+        <w:tab/>
+        <w:tab/>
+        <w:tab/>
+        <w:t>CHAPTER 3</w:t>
+      </w:r>
+    </w:p>
+    <w:p>
+      <w:pPr>
+        <w:pStyle w:val="Normal"/>
+        <w:rPr>
+          <w:b/>
+          <w:b/>
+          <w:bCs/>
+          <w:sz w:val="52"/>
+          <w:szCs w:val="52"/>
+        </w:rPr>
+      </w:pPr>
+      <w:r>
+        <w:rPr>
+          <w:b/>
+          <w:bCs/>
+          <w:sz w:val="52"/>
+          <w:szCs w:val="52"/>
+        </w:rPr>
+      </w:r>
+    </w:p>
+    <w:p>
+      <w:pPr>
+        <w:pStyle w:val="Normal"/>
+        <w:rPr>
+          <w:b/>
+          <w:b/>
+          <w:bCs/>
+          <w:sz w:val="30"/>
+          <w:szCs w:val="30"/>
+        </w:rPr>
+      </w:pPr>
+      <w:r>
+        <w:rPr>
+          <w:b/>
+          <w:bCs/>
+          <w:sz w:val="30"/>
+          <w:szCs w:val="30"/>
+        </w:rPr>
+        <w:t>Functions</w:t>
+      </w:r>
+    </w:p>
+    <w:p>
+      <w:pPr>
+        <w:pStyle w:val="Normal"/>
+        <w:rPr>
+          <w:b/>
+          <w:b/>
+          <w:bCs/>
+          <w:sz w:val="30"/>
+          <w:szCs w:val="30"/>
+        </w:rPr>
+      </w:pPr>
+      <w:r>
+        <w:rPr>
+          <w:b/>
+          <w:bCs/>
+          <w:sz w:val="30"/>
+          <w:szCs w:val="30"/>
+        </w:rPr>
+      </w:r>
+    </w:p>
+    <w:p>
+      <w:pPr>
+        <w:pStyle w:val="Normal"/>
+        <w:rPr>
+          <w:b/>
+          <w:b/>
+          <w:bCs/>
+          <w:sz w:val="30"/>
+          <w:szCs w:val="30"/>
+        </w:rPr>
+      </w:pPr>
+      <w:r>
+        <w:rPr>
+          <w:b/>
+          <w:bCs/>
+          <w:sz w:val="30"/>
+          <w:szCs w:val="30"/>
+        </w:rPr>
+      </w:r>
+    </w:p>
+    <w:p>
+      <w:pPr>
+        <w:pStyle w:val="Normal"/>
+        <w:rPr>
+          <w:b/>
+          <w:b/>
+          <w:bCs/>
+          <w:color w:val="FF0000"/>
+          <w:sz w:val="30"/>
+          <w:szCs w:val="30"/>
+        </w:rPr>
+      </w:pPr>
+      <w:r>
+        <w:rPr>
+          <w:b/>
+          <w:bCs/>
+          <w:color w:val="FF0000"/>
+          <w:sz w:val="30"/>
+          <w:szCs w:val="30"/>
+        </w:rPr>
+        <w:t>Reuse code with functions</w:t>
+      </w:r>
+    </w:p>
+    <w:p>
+      <w:pPr>
+        <w:pStyle w:val="Normal"/>
+        <w:rPr>
+          <w:b/>
+          <w:b/>
+          <w:bCs/>
+          <w:color w:val="FF0000"/>
+          <w:sz w:val="30"/>
+          <w:szCs w:val="30"/>
+        </w:rPr>
+      </w:pPr>
+      <w:r>
+        <w:rPr>
+          <w:b/>
+          <w:bCs/>
+          <w:color w:val="FF0000"/>
+          <w:sz w:val="30"/>
+          <w:szCs w:val="30"/>
+        </w:rPr>
+      </w:r>
+    </w:p>
+    <w:p>
+      <w:pPr>
+        <w:pStyle w:val="Normal"/>
+        <w:rPr>
+          <w:b w:val="false"/>
+          <w:b w:val="false"/>
+          <w:bCs w:val="false"/>
+          <w:sz w:val="30"/>
+          <w:szCs w:val="30"/>
+        </w:rPr>
+      </w:pPr>
+      <w:r>
+        <w:rPr>
+          <w:b w:val="false"/>
+          <w:bCs w:val="false"/>
+          <w:sz w:val="30"/>
+          <w:szCs w:val="30"/>
+        </w:rPr>
+        <w:t>Most programming languages let you create reusable, shareable code with</w:t>
+      </w:r>
+    </w:p>
+    <w:p>
+      <w:pPr>
+        <w:pStyle w:val="Normal"/>
+        <w:rPr>
+          <w:b w:val="false"/>
+          <w:b w:val="false"/>
+          <w:bCs w:val="false"/>
+          <w:sz w:val="30"/>
+          <w:szCs w:val="30"/>
+        </w:rPr>
+      </w:pPr>
+      <w:r>
+        <w:rPr>
+          <w:b w:val="false"/>
+          <w:bCs w:val="false"/>
+          <w:sz w:val="30"/>
+          <w:szCs w:val="30"/>
+        </w:rPr>
+        <w:t>functions. A function is a chunk of code that you separate out from the</w:t>
+      </w:r>
+    </w:p>
+    <w:p>
+      <w:pPr>
+        <w:pStyle w:val="Normal"/>
+        <w:rPr>
+          <w:b w:val="false"/>
+          <w:b w:val="false"/>
+          <w:bCs w:val="false"/>
+          <w:sz w:val="30"/>
+          <w:szCs w:val="30"/>
+        </w:rPr>
+      </w:pPr>
+      <w:r>
+        <w:rPr>
+          <w:b w:val="false"/>
+          <w:bCs w:val="false"/>
+          <w:sz w:val="30"/>
+          <w:szCs w:val="30"/>
+        </w:rPr>
+        <w:t>rest of your program, give a name, and then call from your code.</w:t>
+      </w:r>
+    </w:p>
+    <w:p>
+      <w:pPr>
+        <w:pStyle w:val="Normal"/>
+        <w:rPr>
+          <w:b w:val="false"/>
+          <w:b w:val="false"/>
+          <w:bCs w:val="false"/>
+          <w:sz w:val="30"/>
+          <w:szCs w:val="30"/>
+        </w:rPr>
+      </w:pPr>
+      <w:r>
+        <w:rPr>
+          <w:b w:val="false"/>
+          <w:bCs w:val="false"/>
+          <w:sz w:val="30"/>
+          <w:szCs w:val="30"/>
+        </w:rPr>
+      </w:r>
+    </w:p>
+    <w:p>
+      <w:pPr>
+        <w:pStyle w:val="Normal"/>
+        <w:rPr>
+          <w:b w:val="false"/>
+          <w:b w:val="false"/>
+          <w:bCs w:val="false"/>
+          <w:sz w:val="30"/>
+          <w:szCs w:val="30"/>
+        </w:rPr>
+      </w:pPr>
+      <w:r>
+        <w:rPr>
+          <w:b w:val="false"/>
+          <w:bCs w:val="false"/>
+          <w:sz w:val="30"/>
+          <w:szCs w:val="30"/>
+        </w:rPr>
+        <w:t>Different languages have different ways of creating functions. In Python,</w:t>
+      </w:r>
+    </w:p>
+    <w:p>
+      <w:pPr>
+        <w:pStyle w:val="Normal"/>
+        <w:rPr>
+          <w:b w:val="false"/>
+          <w:b w:val="false"/>
+          <w:bCs w:val="false"/>
+          <w:sz w:val="30"/>
+          <w:szCs w:val="30"/>
+        </w:rPr>
+      </w:pPr>
+      <w:r>
+        <w:rPr>
+          <w:b w:val="false"/>
+          <w:bCs w:val="false"/>
+          <w:sz w:val="30"/>
+          <w:szCs w:val="30"/>
+        </w:rPr>
+        <w:t>use the def keyword to define a new function.</w:t>
+      </w:r>
+    </w:p>
+    <w:p>
+      <w:pPr>
+        <w:pStyle w:val="Normal"/>
+        <w:rPr>
+          <w:b w:val="false"/>
+          <w:b w:val="false"/>
+          <w:bCs w:val="false"/>
+          <w:sz w:val="30"/>
+          <w:szCs w:val="30"/>
+        </w:rPr>
+      </w:pPr>
+      <w:r>
+        <w:rPr>
+          <w:b w:val="false"/>
+          <w:bCs w:val="false"/>
+          <w:sz w:val="30"/>
+          <w:szCs w:val="30"/>
+        </w:rPr>
+      </w:r>
+    </w:p>
+    <w:p>
+      <w:pPr>
+        <w:pStyle w:val="Normal"/>
+        <w:rPr>
+          <w:b w:val="false"/>
+          <w:b w:val="false"/>
+          <w:bCs w:val="false"/>
+          <w:sz w:val="30"/>
+          <w:szCs w:val="30"/>
+        </w:rPr>
+      </w:pPr>
+      <w:r>
+        <w:rPr>
+          <w:b w:val="false"/>
+          <w:bCs w:val="false"/>
+          <w:sz w:val="30"/>
+          <w:szCs w:val="30"/>
+        </w:rPr>
+        <w:t>In Python, it’s important that you define the function before you use it, so</w:t>
+      </w:r>
+    </w:p>
+    <w:p>
+      <w:pPr>
+        <w:pStyle w:val="Normal"/>
+        <w:rPr>
+          <w:b w:val="false"/>
+          <w:b w:val="false"/>
+          <w:bCs w:val="false"/>
+          <w:sz w:val="30"/>
+          <w:szCs w:val="30"/>
+        </w:rPr>
+      </w:pPr>
+      <w:r>
+        <w:rPr>
+          <w:b w:val="false"/>
+          <w:bCs w:val="false"/>
+          <w:sz w:val="30"/>
+          <w:szCs w:val="30"/>
+        </w:rPr>
+        <w:t>make sure the code that calls (or uses) the function comes after the definition</w:t>
+      </w:r>
+    </w:p>
+    <w:p>
+      <w:pPr>
+        <w:pStyle w:val="Normal"/>
+        <w:rPr/>
+      </w:pPr>
+      <w:r>
+        <w:rPr>
+          <w:b w:val="false"/>
+          <w:bCs w:val="false"/>
+          <w:sz w:val="30"/>
+          <w:szCs w:val="30"/>
+        </w:rPr>
+        <w:t>of the function:</w:t>
+      </w:r>
+    </w:p>
+    <w:p>
+      <w:pPr>
+        <w:pStyle w:val="Normal"/>
+        <w:rPr>
+          <w:b w:val="false"/>
+          <w:b w:val="false"/>
+          <w:bCs w:val="false"/>
+          <w:sz w:val="30"/>
+          <w:szCs w:val="30"/>
+        </w:rPr>
+      </w:pPr>
+      <w:r>
+        <w:rPr>
+          <w:b w:val="false"/>
+          <w:bCs w:val="false"/>
+          <w:sz w:val="30"/>
+          <w:szCs w:val="30"/>
+        </w:rPr>
+      </w:r>
+    </w:p>
+    <w:p>
+      <w:pPr>
+        <w:pStyle w:val="Normal"/>
+        <w:rPr>
+          <w:sz w:val="30"/>
+          <w:szCs w:val="30"/>
+        </w:rPr>
+      </w:pPr>
+      <w:r>
+        <w:rPr>
+          <w:sz w:val="30"/>
+          <w:szCs w:val="30"/>
+        </w:rPr>
+      </w:r>
+    </w:p>
+    <w:p>
+      <w:pPr>
+        <w:pStyle w:val="Normal"/>
+        <w:rPr>
+          <w:b/>
+          <w:b/>
+          <w:bCs/>
+        </w:rPr>
+      </w:pPr>
+      <w:r>
+        <w:rPr>
+          <w:b/>
+          <w:bCs/>
+          <w:sz w:val="30"/>
+          <w:szCs w:val="30"/>
+        </w:rPr>
+        <w:t>Q:The return() command is just like print(), except nothing</w:t>
+      </w:r>
+    </w:p>
+    <w:p>
+      <w:pPr>
+        <w:pStyle w:val="Normal"/>
+        <w:rPr>
+          <w:b/>
+          <w:b/>
+          <w:bCs/>
+        </w:rPr>
+      </w:pPr>
+      <w:r>
+        <w:rPr>
+          <w:b/>
+          <w:bCs/>
+          <w:sz w:val="30"/>
+          <w:szCs w:val="30"/>
+        </w:rPr>
+        <w:t>appears on screen, right?</w:t>
+      </w:r>
+    </w:p>
+    <w:p>
+      <w:pPr>
+        <w:pStyle w:val="Normal"/>
+        <w:rPr>
+          <w:b/>
+          <w:b/>
+          <w:bCs/>
+        </w:rPr>
+      </w:pPr>
+      <w:r>
+        <w:rPr>
+          <w:b/>
+          <w:bCs/>
+          <w:sz w:val="30"/>
+          <w:szCs w:val="30"/>
+        </w:rPr>
+        <w:t>A:</w:t>
+      </w:r>
+      <w:r>
+        <w:rPr>
+          <w:b w:val="false"/>
+          <w:bCs w:val="false"/>
+          <w:sz w:val="30"/>
+          <w:szCs w:val="30"/>
+        </w:rPr>
+        <w:t>Well... sort of. The print() command is designed</w:t>
+      </w:r>
+    </w:p>
+    <w:p>
+      <w:pPr>
+        <w:pStyle w:val="Normal"/>
+        <w:rPr>
+          <w:b/>
+          <w:b/>
+          <w:bCs/>
+        </w:rPr>
+      </w:pPr>
+      <w:r>
+        <w:rPr>
+          <w:b w:val="false"/>
+          <w:bCs w:val="false"/>
+          <w:sz w:val="30"/>
+          <w:szCs w:val="30"/>
+        </w:rPr>
+        <w:t>to display (or output) a message, typically on screen. The</w:t>
+      </w:r>
+    </w:p>
+    <w:p>
+      <w:pPr>
+        <w:pStyle w:val="Normal"/>
+        <w:rPr>
+          <w:b/>
+          <w:b/>
+          <w:bCs/>
+        </w:rPr>
+      </w:pPr>
+      <w:r>
+        <w:rPr>
+          <w:b w:val="false"/>
+          <w:bCs w:val="false"/>
+          <w:sz w:val="30"/>
+          <w:szCs w:val="30"/>
+        </w:rPr>
+        <w:t>return() command is designed to allow you to arrange for a</w:t>
+      </w:r>
+    </w:p>
+    <w:p>
+      <w:pPr>
+        <w:pStyle w:val="Normal"/>
+        <w:rPr>
+          <w:b/>
+          <w:b/>
+          <w:bCs/>
+        </w:rPr>
+      </w:pPr>
+      <w:r>
+        <w:rPr>
+          <w:b w:val="false"/>
+          <w:bCs w:val="false"/>
+          <w:sz w:val="30"/>
+          <w:szCs w:val="30"/>
+        </w:rPr>
+        <w:t>function you write to provide a value to your program. Recall the</w:t>
+      </w:r>
+    </w:p>
+    <w:p>
+      <w:pPr>
+        <w:pStyle w:val="Normal"/>
+        <w:rPr>
+          <w:b/>
+          <w:b/>
+          <w:bCs/>
+        </w:rPr>
+      </w:pPr>
+      <w:r>
+        <w:rPr>
+          <w:b w:val="false"/>
+          <w:bCs w:val="false"/>
+          <w:sz w:val="30"/>
+          <w:szCs w:val="30"/>
+        </w:rPr>
+        <w:t>use of randint() in Chapter 1: a random number between</w:t>
+      </w:r>
+    </w:p>
+    <w:p>
+      <w:pPr>
+        <w:pStyle w:val="Normal"/>
+        <w:rPr>
+          <w:b/>
+          <w:b/>
+          <w:bCs/>
+        </w:rPr>
+      </w:pPr>
+      <w:r>
+        <w:rPr>
+          <w:b w:val="false"/>
+          <w:bCs w:val="false"/>
+          <w:sz w:val="30"/>
+          <w:szCs w:val="30"/>
+        </w:rPr>
+        <w:t>two values was returned to your code. So, obviously, when</w:t>
+      </w:r>
+    </w:p>
+    <w:p>
+      <w:pPr>
+        <w:pStyle w:val="Normal"/>
+        <w:rPr>
+          <w:b/>
+          <w:b/>
+          <w:bCs/>
+        </w:rPr>
+      </w:pPr>
+      <w:r>
+        <w:rPr>
+          <w:b w:val="false"/>
+          <w:bCs w:val="false"/>
+          <w:sz w:val="30"/>
+          <w:szCs w:val="30"/>
+        </w:rPr>
+        <w:t>providing your code with a random number, the randint()</w:t>
+      </w:r>
+    </w:p>
+    <w:p>
+      <w:pPr>
+        <w:pStyle w:val="Normal"/>
+        <w:rPr>
+          <w:b/>
+          <w:b/>
+          <w:bCs/>
+        </w:rPr>
+      </w:pPr>
+      <w:r>
+        <w:rPr>
+          <w:b w:val="false"/>
+          <w:bCs w:val="false"/>
+          <w:sz w:val="30"/>
+          <w:szCs w:val="30"/>
+        </w:rPr>
+        <w:t>function uses return() and not print() . In fact, if</w:t>
+      </w:r>
+    </w:p>
+    <w:p>
+      <w:pPr>
+        <w:pStyle w:val="Normal"/>
+        <w:rPr>
+          <w:b/>
+          <w:b/>
+          <w:bCs/>
+        </w:rPr>
+      </w:pPr>
+      <w:r>
+        <w:rPr>
+          <w:b w:val="false"/>
+          <w:bCs w:val="false"/>
+          <w:sz w:val="30"/>
+          <w:szCs w:val="30"/>
+        </w:rPr>
+        <w:t>randint() used print() instead of return() , it</w:t>
+      </w:r>
+    </w:p>
+    <w:p>
+      <w:pPr>
+        <w:pStyle w:val="Normal"/>
+        <w:rPr>
+          <w:b/>
+          <w:b/>
+          <w:bCs/>
+        </w:rPr>
+      </w:pPr>
+      <w:r>
+        <w:rPr>
+          <w:b w:val="false"/>
+          <w:bCs w:val="false"/>
+          <w:sz w:val="30"/>
+          <w:szCs w:val="30"/>
+        </w:rPr>
+        <w:t>would be pretty useless as a reusable function.</w:t>
+      </w:r>
+    </w:p>
+    <w:p>
+      <w:pPr>
+        <w:pStyle w:val="Normal"/>
+        <w:rPr>
+          <w:b w:val="false"/>
+          <w:b w:val="false"/>
+          <w:bCs w:val="false"/>
+          <w:sz w:val="30"/>
+          <w:szCs w:val="30"/>
+        </w:rPr>
+      </w:pPr>
+      <w:r>
+        <w:rPr>
+          <w:b w:val="false"/>
+          <w:bCs w:val="false"/>
+          <w:sz w:val="30"/>
+          <w:szCs w:val="30"/>
+        </w:rPr>
+      </w:r>
+    </w:p>
+    <w:p>
+      <w:pPr>
+        <w:pStyle w:val="Normal"/>
+        <w:rPr>
+          <w:b/>
+          <w:b/>
+          <w:bCs/>
+        </w:rPr>
+      </w:pPr>
+      <w:r>
+        <w:rPr>
+          <w:b/>
+          <w:bCs/>
+          <w:sz w:val="30"/>
+          <w:szCs w:val="30"/>
+        </w:rPr>
+        <w:t>Q:So, it’s a case of return() letting a function give you</w:t>
+      </w:r>
+    </w:p>
+    <w:p>
+      <w:pPr>
+        <w:pStyle w:val="Normal"/>
+        <w:rPr>
+          <w:b/>
+          <w:b/>
+          <w:bCs/>
+        </w:rPr>
+      </w:pPr>
+      <w:r>
+        <w:rPr>
+          <w:b/>
+          <w:bCs/>
+          <w:sz w:val="30"/>
+          <w:szCs w:val="30"/>
+        </w:rPr>
+        <w:t>something back?</w:t>
+      </w:r>
+    </w:p>
+    <w:p>
+      <w:pPr>
+        <w:pStyle w:val="Normal"/>
+        <w:rPr>
+          <w:b/>
+          <w:b/>
+          <w:bCs/>
+        </w:rPr>
+      </w:pPr>
+      <w:r>
+        <w:rPr>
+          <w:b/>
+          <w:bCs/>
+          <w:sz w:val="30"/>
+          <w:szCs w:val="30"/>
+        </w:rPr>
+        <w:t>A:</w:t>
+      </w:r>
+      <w:r>
+        <w:rPr>
+          <w:b w:val="false"/>
+          <w:bCs w:val="false"/>
+          <w:sz w:val="30"/>
+          <w:szCs w:val="30"/>
+        </w:rPr>
+        <w:t>Yes, that’s it, exactly.</w:t>
+      </w:r>
+    </w:p>
+    <w:p>
+      <w:pPr>
+        <w:pStyle w:val="Normal"/>
+        <w:rPr>
+          <w:b w:val="false"/>
+          <w:b w:val="false"/>
+          <w:bCs w:val="false"/>
+          <w:sz w:val="30"/>
+          <w:szCs w:val="30"/>
+        </w:rPr>
+      </w:pPr>
+      <w:r>
+        <w:rPr>
+          <w:b w:val="false"/>
+          <w:bCs w:val="false"/>
+          <w:sz w:val="30"/>
+          <w:szCs w:val="30"/>
+        </w:rPr>
+      </w:r>
+    </w:p>
+    <w:p>
+      <w:pPr>
+        <w:pStyle w:val="Normal"/>
+        <w:rPr>
+          <w:b w:val="false"/>
+          <w:b w:val="false"/>
+          <w:bCs w:val="false"/>
+          <w:sz w:val="30"/>
+          <w:szCs w:val="30"/>
+        </w:rPr>
+      </w:pPr>
+      <w:r>
+        <w:rPr>
+          <w:b w:val="false"/>
+          <w:bCs w:val="false"/>
+          <w:sz w:val="30"/>
+          <w:szCs w:val="30"/>
+        </w:rPr>
+      </w:r>
+    </w:p>
+    <w:p>
+      <w:pPr>
+        <w:pStyle w:val="Normal"/>
+        <w:rPr>
+          <w:b w:val="false"/>
+          <w:b w:val="false"/>
+          <w:bCs w:val="false"/>
+          <w:sz w:val="30"/>
+          <w:szCs w:val="30"/>
+        </w:rPr>
+      </w:pPr>
+      <w:r>
+        <w:rPr>
+          <w:b w:val="false"/>
+          <w:bCs w:val="false"/>
+          <w:sz w:val="30"/>
+          <w:szCs w:val="30"/>
+        </w:rPr>
+      </w:r>
+    </w:p>
+    <w:p>
+      <w:pPr>
+        <w:pStyle w:val="Normal"/>
+        <w:rPr>
+          <w:b w:val="false"/>
+          <w:b w:val="false"/>
+          <w:bCs w:val="false"/>
+          <w:sz w:val="30"/>
+          <w:szCs w:val="30"/>
+        </w:rPr>
+      </w:pPr>
+      <w:r>
+        <w:rPr>
+          <w:b w:val="false"/>
+          <w:bCs w:val="false"/>
+          <w:sz w:val="30"/>
+          <w:szCs w:val="30"/>
+        </w:rPr>
+      </w:r>
+    </w:p>
+    <w:p>
+      <w:pPr>
+        <w:pStyle w:val="Normal"/>
+        <w:rPr>
+          <w:b/>
+          <w:b/>
+          <w:bCs/>
+        </w:rPr>
+      </w:pPr>
+      <w:r>
+        <w:rPr>
+          <w:b/>
+          <w:bCs/>
+          <w:sz w:val="30"/>
+          <w:szCs w:val="30"/>
+        </w:rPr>
+        <w:t>Q:So, using a function lets you share the repeated code in</w:t>
+      </w:r>
+    </w:p>
+    <w:p>
+      <w:pPr>
+        <w:pStyle w:val="Normal"/>
+        <w:rPr>
+          <w:b/>
+          <w:b/>
+          <w:bCs/>
+        </w:rPr>
+      </w:pPr>
+      <w:r>
+        <w:rPr>
+          <w:b/>
+          <w:bCs/>
+          <w:sz w:val="30"/>
+          <w:szCs w:val="30"/>
+        </w:rPr>
+        <w:t>a controlled way?</w:t>
+      </w:r>
+    </w:p>
+    <w:p>
+      <w:pPr>
+        <w:pStyle w:val="Normal"/>
+        <w:rPr>
+          <w:b/>
+          <w:b/>
+          <w:bCs/>
+        </w:rPr>
+      </w:pPr>
+      <w:r>
+        <w:rPr>
+          <w:b/>
+          <w:bCs/>
+          <w:sz w:val="30"/>
+          <w:szCs w:val="30"/>
+        </w:rPr>
+        <w:t>A:</w:t>
+      </w:r>
+      <w:r>
+        <w:rPr>
+          <w:b w:val="false"/>
+          <w:bCs w:val="false"/>
+          <w:sz w:val="30"/>
+          <w:szCs w:val="30"/>
+        </w:rPr>
+        <w:t xml:space="preserve"> Yes, it does. There’s also a guiding principle among</w:t>
+      </w:r>
+    </w:p>
+    <w:p>
+      <w:pPr>
+        <w:pStyle w:val="Normal"/>
+        <w:rPr>
+          <w:b/>
+          <w:b/>
+          <w:bCs/>
+        </w:rPr>
+      </w:pPr>
+      <w:r>
+        <w:rPr>
+          <w:b w:val="false"/>
+          <w:bCs w:val="false"/>
+          <w:sz w:val="30"/>
+          <w:szCs w:val="30"/>
+        </w:rPr>
+        <w:t xml:space="preserve">prgrammers known as </w:t>
+      </w:r>
+      <w:r>
+        <w:rPr>
+          <w:b/>
+          <w:bCs/>
+          <w:sz w:val="30"/>
+          <w:szCs w:val="30"/>
+        </w:rPr>
+        <w:t>DRY</w:t>
+      </w:r>
+      <w:r>
+        <w:rPr>
+          <w:b w:val="false"/>
+          <w:bCs w:val="false"/>
+          <w:sz w:val="30"/>
+          <w:szCs w:val="30"/>
+        </w:rPr>
+        <w:t xml:space="preserve">: </w:t>
+      </w:r>
+      <w:r>
+        <w:rPr>
+          <w:b/>
+          <w:bCs/>
+          <w:sz w:val="30"/>
+          <w:szCs w:val="30"/>
+        </w:rPr>
+        <w:t>Don’t Repeat Yourself</w:t>
+      </w:r>
+      <w:r>
+        <w:rPr>
+          <w:b w:val="false"/>
+          <w:bCs w:val="false"/>
+          <w:sz w:val="30"/>
+          <w:szCs w:val="30"/>
+        </w:rPr>
+        <w:t>. Using functions</w:t>
+      </w:r>
+    </w:p>
+    <w:p>
+      <w:pPr>
+        <w:pStyle w:val="Normal"/>
+        <w:rPr>
+          <w:b/>
+          <w:b/>
+          <w:bCs/>
+        </w:rPr>
+      </w:pPr>
+      <w:r>
+        <w:rPr>
+          <w:b w:val="false"/>
+          <w:bCs w:val="false"/>
+          <w:sz w:val="30"/>
+          <w:szCs w:val="30"/>
+        </w:rPr>
+        <w:t>lets you keep your code DRY.</w:t>
+      </w:r>
+    </w:p>
+    <w:p>
+      <w:pPr>
+        <w:pStyle w:val="Normal"/>
+        <w:rPr>
+          <w:b w:val="false"/>
+          <w:b w:val="false"/>
+          <w:bCs w:val="false"/>
+          <w:sz w:val="30"/>
+          <w:szCs w:val="30"/>
+        </w:rPr>
+      </w:pPr>
+      <w:r>
+        <w:rPr>
+          <w:b w:val="false"/>
+          <w:bCs w:val="false"/>
+          <w:sz w:val="30"/>
+          <w:szCs w:val="30"/>
+        </w:rPr>
+      </w:r>
+    </w:p>
+    <w:p>
+      <w:pPr>
+        <w:pStyle w:val="Normal"/>
+        <w:rPr>
+          <w:b/>
+          <w:b/>
+          <w:bCs/>
+        </w:rPr>
+      </w:pPr>
+      <w:r>
+        <w:rPr>
+          <w:b/>
+          <w:bCs/>
+          <w:sz w:val="30"/>
+          <w:szCs w:val="30"/>
+        </w:rPr>
+        <w:t>Q. What happens if the function omits the return()</w:t>
+      </w:r>
+    </w:p>
+    <w:p>
+      <w:pPr>
+        <w:pStyle w:val="Normal"/>
+        <w:rPr>
+          <w:b/>
+          <w:b/>
+          <w:bCs/>
+        </w:rPr>
+      </w:pPr>
+      <w:r>
+        <w:rPr>
+          <w:b/>
+          <w:bCs/>
+          <w:sz w:val="30"/>
+          <w:szCs w:val="30"/>
+        </w:rPr>
+        <w:t>command? Does each function have to have one?</w:t>
+      </w:r>
+    </w:p>
+    <w:p>
+      <w:pPr>
+        <w:pStyle w:val="Normal"/>
+        <w:rPr>
+          <w:b/>
+          <w:b/>
+          <w:bCs/>
+        </w:rPr>
+      </w:pPr>
+      <w:r>
+        <w:rPr>
+          <w:b/>
+          <w:bCs/>
+          <w:sz w:val="30"/>
+          <w:szCs w:val="30"/>
+        </w:rPr>
+        <w:t xml:space="preserve">A:  </w:t>
+      </w:r>
+      <w:r>
+        <w:rPr>
+          <w:b w:val="false"/>
+          <w:bCs w:val="false"/>
+          <w:sz w:val="30"/>
+          <w:szCs w:val="30"/>
+        </w:rPr>
+        <w:t>No, the use of return() is not required. In fact, the</w:t>
+      </w:r>
+    </w:p>
+    <w:p>
+      <w:pPr>
+        <w:pStyle w:val="Normal"/>
+        <w:rPr>
+          <w:b/>
+          <w:b/>
+          <w:bCs/>
+        </w:rPr>
+      </w:pPr>
+      <w:r>
+        <w:rPr>
+          <w:b w:val="false"/>
+          <w:bCs w:val="false"/>
+          <w:sz w:val="30"/>
+          <w:szCs w:val="30"/>
+        </w:rPr>
+        <w:t>current version of your get_name() function doesn’t use</w:t>
+      </w:r>
+    </w:p>
+    <w:p>
+      <w:pPr>
+        <w:pStyle w:val="Normal"/>
+        <w:rPr>
+          <w:b/>
+          <w:b/>
+          <w:bCs/>
+        </w:rPr>
+      </w:pPr>
+      <w:r>
+        <w:rPr>
+          <w:b w:val="false"/>
+          <w:bCs w:val="false"/>
+          <w:sz w:val="30"/>
+          <w:szCs w:val="30"/>
+        </w:rPr>
+        <w:t>return() at all. But, your function feels like it gives you</w:t>
+      </w:r>
+    </w:p>
+    <w:p>
+      <w:pPr>
+        <w:pStyle w:val="Normal"/>
+        <w:rPr>
+          <w:b/>
+          <w:b/>
+          <w:bCs/>
+        </w:rPr>
+      </w:pPr>
+      <w:r>
+        <w:rPr>
+          <w:b w:val="false"/>
+          <w:bCs w:val="false"/>
+          <w:sz w:val="30"/>
+          <w:szCs w:val="30"/>
+        </w:rPr>
+        <w:t>something because it prints the current price on screen. When the</w:t>
+      </w:r>
+    </w:p>
+    <w:p>
+      <w:pPr>
+        <w:pStyle w:val="Normal"/>
+        <w:rPr>
+          <w:b/>
+          <w:b/>
+          <w:bCs/>
+        </w:rPr>
+      </w:pPr>
+      <w:r>
+        <w:rPr>
+          <w:b w:val="false"/>
+          <w:bCs w:val="false"/>
+          <w:sz w:val="30"/>
+          <w:szCs w:val="30"/>
+        </w:rPr>
+        <w:t>return() command is omitted, a function returns a special no</w:t>
+      </w:r>
+    </w:p>
+    <w:p>
+      <w:pPr>
+        <w:pStyle w:val="Normal"/>
+        <w:rPr>
+          <w:b/>
+          <w:b/>
+          <w:bCs/>
+        </w:rPr>
+      </w:pPr>
+      <w:r>
+        <w:rPr>
+          <w:b w:val="false"/>
+          <w:bCs w:val="false"/>
+          <w:sz w:val="30"/>
+          <w:szCs w:val="30"/>
+        </w:rPr>
+        <w:t>value. In Python, this value is called None .</w:t>
+      </w:r>
+    </w:p>
+    <w:p>
+      <w:pPr>
+        <w:pStyle w:val="Normal"/>
+        <w:rPr>
+          <w:b w:val="false"/>
+          <w:b w:val="false"/>
+          <w:bCs w:val="false"/>
+          <w:sz w:val="30"/>
+          <w:szCs w:val="30"/>
+        </w:rPr>
+      </w:pPr>
+      <w:r>
+        <w:rPr>
+          <w:b w:val="false"/>
+          <w:bCs w:val="false"/>
+          <w:sz w:val="30"/>
+          <w:szCs w:val="30"/>
+        </w:rPr>
+      </w:r>
+    </w:p>
+    <w:p>
+      <w:pPr>
+        <w:pStyle w:val="Normal"/>
+        <w:rPr>
+          <w:b/>
+          <w:b/>
+          <w:bCs/>
+        </w:rPr>
+      </w:pPr>
+      <w:r>
+        <w:rPr>
+          <w:b/>
+          <w:bCs/>
+          <w:sz w:val="30"/>
+          <w:szCs w:val="30"/>
+        </w:rPr>
+        <w:t>Q. So just to be clear, using return() is optional?</w:t>
+      </w:r>
+    </w:p>
+    <w:p>
+      <w:pPr>
+        <w:pStyle w:val="Normal"/>
+        <w:rPr>
+          <w:b/>
+          <w:b/>
+          <w:bCs/>
+        </w:rPr>
+      </w:pPr>
+      <w:r>
+        <w:rPr>
+          <w:b/>
+          <w:bCs/>
+          <w:sz w:val="30"/>
+          <w:szCs w:val="30"/>
+        </w:rPr>
+        <w:t>A:</w:t>
+      </w:r>
+      <w:r>
+        <w:rPr>
+          <w:b w:val="false"/>
+          <w:bCs w:val="false"/>
+          <w:sz w:val="30"/>
+          <w:szCs w:val="30"/>
+        </w:rPr>
+        <w:t xml:space="preserve"> Yes, it is.</w:t>
+      </w:r>
+    </w:p>
+    <w:p>
+      <w:pPr>
+        <w:pStyle w:val="Normal"/>
+        <w:rPr>
+          <w:b w:val="false"/>
+          <w:b w:val="false"/>
+          <w:bCs w:val="false"/>
+          <w:sz w:val="30"/>
+          <w:szCs w:val="30"/>
+        </w:rPr>
+      </w:pPr>
+      <w:r>
+        <w:rPr>
+          <w:b w:val="false"/>
+          <w:bCs w:val="false"/>
+          <w:sz w:val="30"/>
+          <w:szCs w:val="30"/>
+        </w:rPr>
+      </w:r>
+    </w:p>
+    <w:p>
+      <w:pPr>
+        <w:pStyle w:val="Normal"/>
+        <w:rPr>
+          <w:b/>
+          <w:b/>
+          <w:bCs/>
+        </w:rPr>
+      </w:pPr>
+      <w:r>
+        <w:rPr>
+          <w:b/>
+          <w:bCs/>
+          <w:sz w:val="30"/>
+          <w:szCs w:val="30"/>
+        </w:rPr>
+        <w:t>Q. Does return() always come at the end of the function?</w:t>
+      </w:r>
+    </w:p>
+    <w:p>
+      <w:pPr>
+        <w:pStyle w:val="Normal"/>
+        <w:rPr>
+          <w:b/>
+          <w:b/>
+          <w:bCs/>
+        </w:rPr>
+      </w:pPr>
+      <w:r>
+        <w:rPr>
+          <w:b/>
+          <w:bCs/>
+          <w:sz w:val="30"/>
+          <w:szCs w:val="30"/>
+        </w:rPr>
+        <w:t xml:space="preserve">A:  </w:t>
+      </w:r>
+      <w:r>
+        <w:rPr>
+          <w:b w:val="false"/>
+          <w:bCs w:val="false"/>
+          <w:sz w:val="30"/>
+          <w:szCs w:val="30"/>
+        </w:rPr>
+        <w:t xml:space="preserve">Usually, but this is not a requirement, either. The return() </w:t>
+      </w:r>
+    </w:p>
+    <w:p>
+      <w:pPr>
+        <w:pStyle w:val="Normal"/>
+        <w:rPr>
+          <w:b/>
+          <w:b/>
+          <w:bCs/>
+        </w:rPr>
+      </w:pPr>
+      <w:r>
+        <w:rPr>
+          <w:b w:val="false"/>
+          <w:bCs w:val="false"/>
+          <w:sz w:val="30"/>
+          <w:szCs w:val="30"/>
+        </w:rPr>
+        <w:t>can appear anywhere within a function and, when it</w:t>
+      </w:r>
+    </w:p>
+    <w:p>
+      <w:pPr>
+        <w:pStyle w:val="Normal"/>
+        <w:rPr>
+          <w:b/>
+          <w:b/>
+          <w:bCs/>
+        </w:rPr>
+      </w:pPr>
+      <w:r>
+        <w:rPr>
+          <w:b w:val="false"/>
+          <w:bCs w:val="false"/>
+          <w:sz w:val="30"/>
+          <w:szCs w:val="30"/>
+        </w:rPr>
+        <w:t>is executed, control returns to the calling code from that point in the</w:t>
+      </w:r>
+    </w:p>
+    <w:p>
+      <w:pPr>
+        <w:pStyle w:val="Normal"/>
+        <w:rPr>
+          <w:b/>
+          <w:b/>
+          <w:bCs/>
+        </w:rPr>
+      </w:pPr>
+      <w:r>
+        <w:rPr>
+          <w:b w:val="false"/>
+          <w:bCs w:val="false"/>
+          <w:sz w:val="30"/>
+          <w:szCs w:val="30"/>
+        </w:rPr>
+        <w:t>function. It is perfectly reasonable, for instance, to have multiple</w:t>
+      </w:r>
+    </w:p>
+    <w:p>
+      <w:pPr>
+        <w:pStyle w:val="Normal"/>
+        <w:rPr>
+          <w:b/>
+          <w:b/>
+          <w:bCs/>
+        </w:rPr>
+      </w:pPr>
+      <w:r>
+        <w:rPr>
+          <w:b w:val="false"/>
+          <w:bCs w:val="false"/>
+          <w:sz w:val="30"/>
+          <w:szCs w:val="30"/>
+        </w:rPr>
+        <w:t>uses of return() within a function, perhaps embedded</w:t>
+      </w:r>
+    </w:p>
+    <w:p>
+      <w:pPr>
+        <w:pStyle w:val="Normal"/>
+        <w:rPr>
+          <w:b/>
+          <w:b/>
+          <w:bCs/>
+        </w:rPr>
+      </w:pPr>
+      <w:r>
+        <w:rPr>
+          <w:b w:val="false"/>
+          <w:bCs w:val="false"/>
+          <w:sz w:val="30"/>
+          <w:szCs w:val="30"/>
+        </w:rPr>
+        <w:t>with if statements which then provide a way to control which</w:t>
+      </w:r>
+    </w:p>
+    <w:p>
+      <w:pPr>
+        <w:pStyle w:val="Normal"/>
+        <w:rPr>
+          <w:b/>
+          <w:b/>
+          <w:bCs/>
+        </w:rPr>
+      </w:pPr>
+      <w:r>
+        <w:rPr>
+          <w:b w:val="false"/>
+          <w:bCs w:val="false"/>
+          <w:sz w:val="30"/>
+          <w:szCs w:val="30"/>
+        </w:rPr>
+        <w:t>return() is invoked when.</w:t>
+      </w:r>
+    </w:p>
+    <w:p>
+      <w:pPr>
+        <w:pStyle w:val="Normal"/>
+        <w:rPr>
+          <w:b w:val="false"/>
+          <w:b w:val="false"/>
+          <w:bCs w:val="false"/>
+          <w:sz w:val="30"/>
+          <w:szCs w:val="30"/>
+        </w:rPr>
+      </w:pPr>
+      <w:r>
+        <w:rPr>
+          <w:b w:val="false"/>
+          <w:bCs w:val="false"/>
+          <w:sz w:val="30"/>
+          <w:szCs w:val="30"/>
+        </w:rPr>
+      </w:r>
+    </w:p>
+    <w:p>
+      <w:pPr>
+        <w:pStyle w:val="Normal"/>
+        <w:rPr>
+          <w:b/>
+          <w:b/>
+          <w:bCs/>
+        </w:rPr>
+      </w:pPr>
+      <w:r>
+        <w:rPr>
+          <w:b/>
+          <w:bCs/>
+          <w:sz w:val="30"/>
+          <w:szCs w:val="30"/>
+        </w:rPr>
+        <w:t>Q. Can return() send more than one result back to the</w:t>
+      </w:r>
+    </w:p>
+    <w:p>
+      <w:pPr>
+        <w:pStyle w:val="Normal"/>
+        <w:rPr>
+          <w:b/>
+          <w:b/>
+          <w:bCs/>
+        </w:rPr>
+      </w:pPr>
+      <w:r>
+        <w:rPr>
+          <w:b/>
+          <w:bCs/>
+          <w:sz w:val="30"/>
+          <w:szCs w:val="30"/>
+        </w:rPr>
+        <w:t>caller?</w:t>
+      </w:r>
+    </w:p>
+    <w:p>
+      <w:pPr>
+        <w:pStyle w:val="Normal"/>
+        <w:rPr>
+          <w:b/>
+          <w:b/>
+          <w:bCs/>
+        </w:rPr>
+      </w:pPr>
+      <w:r>
+        <w:rPr>
+          <w:b/>
+          <w:bCs/>
+          <w:sz w:val="30"/>
+          <w:szCs w:val="30"/>
+        </w:rPr>
+        <w:t>A:</w:t>
+      </w:r>
+      <w:r>
+        <w:rPr>
+          <w:b w:val="false"/>
+          <w:bCs w:val="false"/>
+          <w:sz w:val="30"/>
+          <w:szCs w:val="30"/>
+        </w:rPr>
+        <w:t xml:space="preserve"> Yes, it can. return() can provide a list of results to the</w:t>
+      </w:r>
+    </w:p>
+    <w:p>
+      <w:pPr>
+        <w:pStyle w:val="Normal"/>
+        <w:rPr>
+          <w:b/>
+          <w:b/>
+          <w:bCs/>
+        </w:rPr>
+      </w:pPr>
+      <w:r>
+        <w:rPr>
+          <w:b w:val="false"/>
+          <w:bCs w:val="false"/>
+          <w:sz w:val="30"/>
+          <w:szCs w:val="30"/>
+        </w:rPr>
+        <w:t>calling code</w:t>
+      </w:r>
+    </w:p>
+    <w:p>
+      <w:pPr>
+        <w:pStyle w:val="Normal"/>
+        <w:rPr/>
+      </w:pPr>
+      <w:r>
+        <w:rPr/>
+      </w:r>
+    </w:p>
+    <w:p>
+      <w:pPr>
+        <w:pStyle w:val="Normal"/>
+        <w:rPr/>
+      </w:pPr>
+      <w:r>
+        <w:rPr/>
+      </w:r>
+    </w:p>
+    <w:p>
+      <w:pPr>
+        <w:pStyle w:val="Normal"/>
+        <w:rPr/>
+      </w:pPr>
+      <w:r>
+        <w:rPr/>
+      </w:r>
+    </w:p>
+    <w:p>
+      <w:pPr>
+        <w:pStyle w:val="Normal"/>
+        <w:rPr/>
+      </w:pPr>
+      <w:r>
+        <w:rPr/>
+      </w:r>
+    </w:p>
+    <w:p>
+      <w:pPr>
+        <w:pStyle w:val="Normal"/>
+        <w:rPr/>
+      </w:pPr>
+      <w:r>
+        <w:rPr/>
+      </w:r>
+    </w:p>
+    <w:p>
+      <w:pPr>
+        <w:pStyle w:val="Normal"/>
+        <w:rPr/>
+      </w:pPr>
+      <w:r>
+        <w:rPr/>
+      </w:r>
+    </w:p>
+    <w:p>
+      <w:pPr>
+        <w:pStyle w:val="Normal"/>
+        <w:rPr/>
+      </w:pPr>
+      <w:r>
+        <w:rPr/>
+      </w:r>
+    </w:p>
+    <w:p>
+      <w:pPr>
+        <w:pStyle w:val="Normal"/>
+        <w:rPr/>
+      </w:pPr>
+      <w:r>
+        <w:rPr/>
+      </w:r>
+    </w:p>
+    <w:p>
+      <w:pPr>
+        <w:pStyle w:val="Normal"/>
+        <w:rPr/>
+      </w:pPr>
+      <w:r>
+        <w:rPr/>
+      </w:r>
+    </w:p>
+    <w:p>
+      <w:pPr>
+        <w:pStyle w:val="Normal"/>
+        <w:rPr/>
+      </w:pPr>
+      <w:r>
+        <w:rPr/>
+      </w:r>
+    </w:p>
+    <w:p>
+      <w:pPr>
+        <w:pStyle w:val="Normal"/>
+        <w:rPr/>
+      </w:pPr>
+      <w:r>
+        <w:rPr/>
+      </w:r>
+    </w:p>
+    <w:p>
+      <w:pPr>
+        <w:pStyle w:val="Normal"/>
+        <w:rPr/>
+      </w:pPr>
+      <w:r>
+        <w:rPr/>
+      </w:r>
+    </w:p>
+    <w:p>
+      <w:pPr>
+        <w:pStyle w:val="Normal"/>
+        <w:rPr/>
+      </w:pPr>
+      <w:r>
+        <w:rPr/>
+      </w:r>
+    </w:p>
+    <w:p>
+      <w:pPr>
+        <w:pStyle w:val="Normal"/>
+        <w:rPr/>
+      </w:pPr>
+      <w:r>
+        <w:rPr/>
+      </w:r>
+    </w:p>
+    <w:p>
+      <w:pPr>
+        <w:pStyle w:val="Normal"/>
+        <w:rPr/>
+      </w:pPr>
+      <w:r>
+        <w:rPr/>
+      </w:r>
+    </w:p>
+    <w:p>
+      <w:pPr>
+        <w:pStyle w:val="Normal"/>
+        <w:rPr/>
+      </w:pPr>
+      <w:r>
+        <w:rPr/>
+      </w:r>
+    </w:p>
+    <w:p>
+      <w:pPr>
+        <w:pStyle w:val="Normal"/>
+        <w:rPr/>
+      </w:pPr>
+      <w:r>
+        <w:rPr/>
+      </w:r>
+    </w:p>
+    <w:p>
+      <w:pPr>
+        <w:pStyle w:val="Normal"/>
+        <w:rPr/>
+      </w:pPr>
+      <w:r>
+        <w:rPr/>
+      </w:r>
+    </w:p>
+    <w:p>
+      <w:pPr>
+        <w:pStyle w:val="Normal"/>
+        <w:rPr/>
+      </w:pPr>
+      <w:r>
+        <w:rPr/>
+      </w:r>
+    </w:p>
+    <w:p>
+      <w:pPr>
+        <w:pStyle w:val="Normal"/>
+        <w:rPr/>
+      </w:pPr>
+      <w:r>
+        <w:rPr/>
+      </w:r>
+    </w:p>
+    <w:p>
+      <w:pPr>
+        <w:pStyle w:val="Normal"/>
+        <w:rPr/>
+      </w:pPr>
+      <w:r>
+        <w:rPr/>
+      </w:r>
+    </w:p>
+    <w:p>
+      <w:pPr>
+        <w:pStyle w:val="Normal"/>
+        <w:rPr/>
+      </w:pPr>
+      <w:r>
+        <w:rPr/>
+      </w:r>
+    </w:p>
+    <w:p>
+      <w:pPr>
+        <w:pStyle w:val="Normal"/>
+        <w:rPr/>
+      </w:pPr>
+      <w:r>
+        <w:rPr/>
+      </w:r>
+    </w:p>
+    <w:p>
+      <w:pPr>
+        <w:pStyle w:val="Normal"/>
+        <w:rPr/>
+      </w:pPr>
+      <w:r>
+        <w:rPr/>
+      </w:r>
+    </w:p>
+    <w:p>
+      <w:pPr>
+        <w:pStyle w:val="Normal"/>
+        <w:rPr/>
+      </w:pPr>
+      <w:r>
+        <w:rPr/>
+      </w:r>
+    </w:p>
+    <w:p>
+      <w:pPr>
+        <w:pStyle w:val="Normal"/>
+        <w:rPr/>
+      </w:pPr>
+      <w:r>
+        <w:rPr/>
+      </w:r>
+    </w:p>
+    <w:p>
+      <w:pPr>
+        <w:pStyle w:val="Normal"/>
+        <w:rPr/>
+      </w:pPr>
+      <w:r>
+        <w:rPr/>
+      </w:r>
+    </w:p>
+    <w:p>
+      <w:pPr>
+        <w:pStyle w:val="Normal"/>
+        <w:rPr/>
+      </w:pPr>
+      <w:r>
+        <w:rPr/>
+      </w:r>
+    </w:p>
+    <w:p>
+      <w:pPr>
+        <w:pStyle w:val="Normal"/>
+        <w:rPr/>
+      </w:pPr>
+      <w:r>
+        <w:rPr/>
+      </w:r>
+    </w:p>
+    <w:p>
+      <w:pPr>
+        <w:pStyle w:val="Normal"/>
+        <w:rPr/>
+      </w:pPr>
+      <w:r>
+        <w:rPr/>
+      </w:r>
+    </w:p>
+    <w:p>
+      <w:pPr>
+        <w:pStyle w:val="Normal"/>
+        <w:rPr/>
+      </w:pPr>
+      <w:r>
+        <w:rPr/>
+      </w:r>
+    </w:p>
+    <w:p>
+      <w:pPr>
+        <w:pStyle w:val="Normal"/>
+        <w:rPr/>
+      </w:pPr>
+      <w:r>
+        <w:rPr/>
+      </w:r>
+    </w:p>
+    <w:p>
+      <w:pPr>
+        <w:pStyle w:val="Normal"/>
+        <w:rPr/>
+      </w:pPr>
+      <w:r>
+        <w:rPr/>
+      </w:r>
+    </w:p>
+    <w:p>
+      <w:pPr>
+        <w:pStyle w:val="Normal"/>
+        <w:rPr/>
+      </w:pPr>
+      <w:r>
+        <w:rPr/>
+      </w:r>
+    </w:p>
+    <w:p>
+      <w:pPr>
+        <w:pStyle w:val="Normal"/>
+        <w:rPr/>
+      </w:pPr>
+      <w:r>
+        <w:rPr/>
+      </w:r>
+    </w:p>
+    <w:p>
+      <w:pPr>
+        <w:pStyle w:val="Normal"/>
+        <w:rPr/>
+      </w:pPr>
+      <w:r>
+        <w:rPr/>
+      </w:r>
+    </w:p>
+    <w:p>
+      <w:pPr>
+        <w:pStyle w:val="Normal"/>
+        <w:rPr/>
+      </w:pPr>
+      <w:r>
+        <w:rPr/>
+      </w:r>
+    </w:p>
+    <w:p>
+      <w:pPr>
+        <w:pStyle w:val="Normal"/>
+        <w:rPr/>
+      </w:pPr>
+      <w:r>
+        <w:rPr/>
+      </w:r>
+    </w:p>
+    <w:p>
+      <w:pPr>
+        <w:pStyle w:val="Normal"/>
+        <w:rPr/>
+      </w:pPr>
+      <w:r>
+        <w:rPr/>
+      </w:r>
+    </w:p>
+    <w:p>
+      <w:pPr>
+        <w:pStyle w:val="Normal"/>
+        <w:rPr/>
+      </w:pPr>
+      <w:r>
+        <w:rPr/>
+      </w:r>
+    </w:p>
+    <w:p>
+      <w:pPr>
+        <w:pStyle w:val="Normal"/>
+        <w:rPr/>
+      </w:pPr>
+      <w:r>
+        <w:rPr/>
+      </w:r>
+    </w:p>
+    <w:p>
+      <w:pPr>
+        <w:pStyle w:val="Normal"/>
+        <w:rPr/>
+      </w:pPr>
+      <w:r>
+        <w:rPr/>
+      </w:r>
+    </w:p>
+    <w:p>
+      <w:pPr>
+        <w:pStyle w:val="Normal"/>
+        <w:rPr/>
+      </w:pPr>
+      <w:r>
+        <w:rPr/>
+      </w:r>
+    </w:p>
+    <w:p>
+      <w:pPr>
+        <w:pStyle w:val="Normal"/>
+        <w:rPr/>
+      </w:pPr>
+      <w:r>
+        <w:rPr/>
+      </w:r>
+    </w:p>
+    <w:p>
+      <w:pPr>
+        <w:pStyle w:val="Normal"/>
+        <w:rPr/>
+      </w:pPr>
+      <w:r>
+        <w:rPr/>
+      </w:r>
+    </w:p>
+    <w:p>
+      <w:pPr>
+        <w:pStyle w:val="Normal"/>
+        <w:rPr/>
+      </w:pPr>
+      <w:r>
+        <w:rPr/>
+      </w:r>
+    </w:p>
+    <w:p>
+      <w:pPr>
+        <w:pStyle w:val="Normal"/>
+        <w:rPr/>
+      </w:pPr>
+      <w:r>
+        <w:rPr/>
+      </w:r>
+    </w:p>
+    <w:p>
+      <w:pPr>
+        <w:pStyle w:val="Normal"/>
+        <w:rPr/>
+      </w:pPr>
+      <w:r>
+        <w:rPr/>
+      </w:r>
+    </w:p>
+    <w:p>
+      <w:pPr>
+        <w:pStyle w:val="Normal"/>
+        <w:rPr/>
+      </w:pPr>
+      <w:r>
+        <w:rPr/>
+      </w:r>
+    </w:p>
+    <w:p>
+      <w:pPr>
+        <w:pStyle w:val="Normal"/>
+        <w:rPr/>
+      </w:pPr>
+      <w:r>
+        <w:rPr/>
+      </w:r>
+    </w:p>
+    <w:p>
+      <w:pPr>
+        <w:pStyle w:val="Normal"/>
+        <w:rPr/>
+      </w:pPr>
+      <w:r>
+        <w:rPr/>
+      </w:r>
+    </w:p>
+    <w:p>
+      <w:pPr>
+        <w:pStyle w:val="Normal"/>
+        <w:rPr/>
+      </w:pPr>
+      <w:r>
+        <w:rPr/>
+      </w:r>
+    </w:p>
+    <w:p>
+      <w:pPr>
+        <w:pStyle w:val="Normal"/>
+        <w:rPr/>
+      </w:pPr>
+      <w:r>
+        <w:rPr/>
+      </w:r>
+    </w:p>
+    <w:p>
+      <w:pPr>
+        <w:pStyle w:val="Normal"/>
+        <w:rPr/>
+      </w:pPr>
+      <w:r>
+        <w:rPr/>
+      </w:r>
+    </w:p>
+    <w:p>
+      <w:pPr>
+        <w:pStyle w:val="Normal"/>
+        <w:rPr/>
+      </w:pPr>
+      <w:r>
+        <w:rPr/>
+      </w:r>
+    </w:p>
+    <w:p>
+      <w:pPr>
+        <w:pStyle w:val="Normal"/>
+        <w:rPr/>
+      </w:pPr>
+      <w:r>
+        <w:rPr/>
+      </w:r>
+    </w:p>
+    <w:p>
+      <w:pPr>
+        <w:pStyle w:val="Normal"/>
+        <w:rPr>
+          <w:b/>
+          <w:b/>
+          <w:bCs/>
+          <w:sz w:val="36"/>
+          <w:szCs w:val="36"/>
+        </w:rPr>
+      </w:pPr>
+      <w:r>
+        <w:rPr>
+          <w:b/>
+          <w:bCs/>
+          <w:sz w:val="36"/>
+          <w:szCs w:val="36"/>
+        </w:rPr>
+        <w:tab/>
+        <w:tab/>
+        <w:tab/>
+        <w:tab/>
+        <w:t>Programming TOOLS</w:t>
+      </w:r>
+    </w:p>
+    <w:p>
+      <w:pPr>
+        <w:pStyle w:val="Normal"/>
+        <w:rPr>
+          <w:b/>
+          <w:b/>
+          <w:bCs/>
+        </w:rPr>
+      </w:pPr>
+      <w:r>
+        <w:rPr>
+          <w:b/>
+          <w:bCs/>
+        </w:rPr>
+      </w:r>
+    </w:p>
+    <w:p>
+      <w:pPr>
+        <w:pStyle w:val="Normal"/>
+        <w:rPr>
+          <w:b w:val="false"/>
+          <w:b w:val="false"/>
+          <w:bCs w:val="false"/>
+          <w:sz w:val="30"/>
+          <w:szCs w:val="30"/>
+        </w:rPr>
+      </w:pPr>
+      <w:r>
+        <w:rPr>
+          <w:b w:val="false"/>
+          <w:bCs w:val="false"/>
+          <w:sz w:val="30"/>
+          <w:szCs w:val="30"/>
+        </w:rPr>
+        <w:t xml:space="preserve">→ </w:t>
+      </w:r>
+      <w:r>
+        <w:rPr>
+          <w:b w:val="false"/>
+          <w:bCs w:val="false"/>
+          <w:sz w:val="30"/>
+          <w:szCs w:val="30"/>
+        </w:rPr>
+        <w:t>Avoid code duplication with functions.</w:t>
+      </w:r>
+    </w:p>
+    <w:p>
+      <w:pPr>
+        <w:pStyle w:val="Normal"/>
+        <w:rPr>
+          <w:b w:val="false"/>
+          <w:b w:val="false"/>
+          <w:bCs w:val="false"/>
+          <w:sz w:val="30"/>
+          <w:szCs w:val="30"/>
+        </w:rPr>
+      </w:pPr>
+      <w:r>
+        <w:rPr>
+          <w:b w:val="false"/>
+          <w:bCs w:val="false"/>
+          <w:sz w:val="30"/>
+          <w:szCs w:val="30"/>
+        </w:rPr>
+        <w:t xml:space="preserve">→ </w:t>
+      </w:r>
+      <w:r>
+        <w:rPr>
+          <w:b w:val="false"/>
+          <w:bCs w:val="false"/>
+          <w:sz w:val="30"/>
+          <w:szCs w:val="30"/>
+        </w:rPr>
+        <w:t>Parameters are variables that you can pass to functions.</w:t>
+      </w:r>
+    </w:p>
+    <w:p>
+      <w:pPr>
+        <w:pStyle w:val="Normal"/>
+        <w:rPr>
+          <w:b w:val="false"/>
+          <w:b w:val="false"/>
+          <w:bCs w:val="false"/>
+          <w:sz w:val="30"/>
+          <w:szCs w:val="30"/>
+        </w:rPr>
+      </w:pPr>
+      <w:r>
+        <w:rPr>
+          <w:b w:val="false"/>
+          <w:bCs w:val="false"/>
+          <w:sz w:val="30"/>
+          <w:szCs w:val="30"/>
+        </w:rPr>
+        <w:t xml:space="preserve">→ </w:t>
+      </w:r>
+      <w:r>
+        <w:rPr>
+          <w:b w:val="false"/>
+          <w:bCs w:val="false"/>
+          <w:sz w:val="30"/>
+          <w:szCs w:val="30"/>
+        </w:rPr>
+        <w:t>Functions can return values.</w:t>
+      </w:r>
+    </w:p>
+    <w:p>
+      <w:pPr>
+        <w:pStyle w:val="Normal"/>
+        <w:rPr>
+          <w:b w:val="false"/>
+          <w:b w:val="false"/>
+          <w:bCs w:val="false"/>
+          <w:sz w:val="30"/>
+          <w:szCs w:val="30"/>
+        </w:rPr>
+      </w:pPr>
+      <w:r>
+        <w:rPr>
+          <w:b w:val="false"/>
+          <w:bCs w:val="false"/>
+          <w:sz w:val="30"/>
+          <w:szCs w:val="30"/>
+        </w:rPr>
+        <w:t xml:space="preserve">→ </w:t>
+      </w:r>
+      <w:r>
+        <w:rPr>
+          <w:b w:val="false"/>
+          <w:bCs w:val="false"/>
+          <w:sz w:val="30"/>
+          <w:szCs w:val="30"/>
+        </w:rPr>
+        <w:t>Computers use stack frames to record and track variables.</w:t>
+      </w:r>
+    </w:p>
+    <w:p>
+      <w:pPr>
+        <w:pStyle w:val="Normal"/>
+        <w:rPr>
+          <w:b w:val="false"/>
+          <w:b w:val="false"/>
+          <w:bCs w:val="false"/>
+          <w:sz w:val="30"/>
+          <w:szCs w:val="30"/>
+        </w:rPr>
+      </w:pPr>
+      <w:r>
+        <w:rPr>
+          <w:b w:val="false"/>
+          <w:bCs w:val="false"/>
+          <w:sz w:val="30"/>
+          <w:szCs w:val="30"/>
+        </w:rPr>
+        <w:t xml:space="preserve">→ </w:t>
+      </w:r>
+      <w:r>
+        <w:rPr>
+          <w:b w:val="false"/>
+          <w:bCs w:val="false"/>
+          <w:sz w:val="30"/>
+          <w:szCs w:val="30"/>
+        </w:rPr>
+        <w:t xml:space="preserve">When you call a function, a new stack frame is created for the function to use. </w:t>
+      </w:r>
+    </w:p>
+    <w:p>
+      <w:pPr>
+        <w:pStyle w:val="Normal"/>
+        <w:rPr/>
+      </w:pPr>
+      <w:r>
+        <w:rPr>
+          <w:b w:val="false"/>
+          <w:bCs w:val="false"/>
+          <w:sz w:val="30"/>
+          <w:szCs w:val="30"/>
+        </w:rPr>
+        <w:t xml:space="preserve">→ </w:t>
+      </w:r>
+      <w:r>
+        <w:rPr>
+          <w:b w:val="false"/>
+          <w:bCs w:val="false"/>
+          <w:sz w:val="30"/>
+          <w:szCs w:val="30"/>
+        </w:rPr>
+        <w:t>stack frames (and local variables) are thrown away when you exit a function.</w:t>
+      </w:r>
+    </w:p>
+    <w:p>
+      <w:pPr>
+        <w:pStyle w:val="Normal"/>
+        <w:rPr/>
+      </w:pPr>
+      <w:r>
+        <w:rPr>
+          <w:b w:val="false"/>
+          <w:bCs w:val="false"/>
+          <w:sz w:val="30"/>
+          <w:szCs w:val="30"/>
+        </w:rPr>
+        <w:t xml:space="preserve">→ </w:t>
+      </w:r>
+      <w:r>
+        <w:rPr>
+          <w:b w:val="false"/>
+          <w:bCs w:val="false"/>
+          <w:sz w:val="30"/>
+          <w:szCs w:val="30"/>
+        </w:rPr>
+        <w:t>A variable is said to be “in scope” whenever it’s value can be seen by some code.</w:t>
+      </w:r>
+    </w:p>
+    <w:p>
+      <w:pPr>
+        <w:pStyle w:val="Normal"/>
+        <w:rPr>
+          <w:b w:val="false"/>
+          <w:b w:val="false"/>
+          <w:bCs w:val="false"/>
+          <w:sz w:val="30"/>
+          <w:szCs w:val="30"/>
+        </w:rPr>
+      </w:pPr>
+      <w:r>
+        <w:rPr/>
+      </w:r>
+    </w:p>
+    <w:p>
+      <w:pPr>
+        <w:pStyle w:val="Normal"/>
+        <w:rPr>
+          <w:b w:val="false"/>
+          <w:b w:val="false"/>
+          <w:bCs w:val="false"/>
+          <w:sz w:val="30"/>
+          <w:szCs w:val="30"/>
+        </w:rPr>
+      </w:pPr>
+      <w:r>
+        <w:rPr/>
+      </w:r>
+    </w:p>
+    <w:p>
+      <w:pPr>
+        <w:pStyle w:val="Normal"/>
+        <w:rPr>
+          <w:b/>
+          <w:b/>
+          <w:bCs/>
+          <w:i w:val="false"/>
+          <w:i w:val="false"/>
+          <w:iCs w:val="false"/>
+          <w:sz w:val="36"/>
+          <w:szCs w:val="36"/>
+        </w:rPr>
+      </w:pPr>
+      <w:r>
+        <w:rPr>
+          <w:b/>
+          <w:bCs/>
+          <w:i w:val="false"/>
+          <w:iCs w:val="false"/>
+          <w:sz w:val="36"/>
+          <w:szCs w:val="36"/>
+        </w:rPr>
+        <w:tab/>
+        <w:tab/>
+        <w:tab/>
+        <w:tab/>
+        <w:t xml:space="preserve">Python TOOLS </w:t>
+      </w:r>
+    </w:p>
+    <w:p>
+      <w:pPr>
+        <w:pStyle w:val="Normal"/>
+        <w:rPr>
+          <w:b w:val="false"/>
+          <w:b w:val="false"/>
+          <w:bCs w:val="false"/>
+          <w:i w:val="false"/>
+          <w:i w:val="false"/>
+          <w:iCs w:val="false"/>
+          <w:sz w:val="36"/>
+          <w:szCs w:val="36"/>
+        </w:rPr>
+      </w:pPr>
+      <w:r>
+        <w:rPr>
+          <w:b w:val="false"/>
+          <w:bCs w:val="false"/>
+          <w:i w:val="false"/>
+          <w:iCs w:val="false"/>
+          <w:sz w:val="36"/>
+          <w:szCs w:val="36"/>
+        </w:rPr>
+        <w:t xml:space="preserve">→ </w:t>
+      </w:r>
+      <w:r>
+        <w:rPr>
+          <w:b w:val="false"/>
+          <w:bCs w:val="false"/>
+          <w:i w:val="false"/>
+          <w:iCs w:val="false"/>
+          <w:sz w:val="36"/>
+          <w:szCs w:val="36"/>
+        </w:rPr>
+        <w:t>Use “def” to create functions.</w:t>
+      </w:r>
+    </w:p>
+    <w:p>
+      <w:pPr>
+        <w:pStyle w:val="Normal"/>
+        <w:rPr>
+          <w:b w:val="false"/>
+          <w:b w:val="false"/>
+          <w:bCs w:val="false"/>
+          <w:i w:val="false"/>
+          <w:i w:val="false"/>
+          <w:iCs w:val="false"/>
+          <w:sz w:val="36"/>
+          <w:szCs w:val="36"/>
+        </w:rPr>
+      </w:pPr>
+      <w:r>
+        <w:rPr>
+          <w:b w:val="false"/>
+          <w:bCs w:val="false"/>
+          <w:i w:val="false"/>
+          <w:iCs w:val="false"/>
+          <w:sz w:val="36"/>
+          <w:szCs w:val="36"/>
+        </w:rPr>
+        <w:t xml:space="preserve">→ </w:t>
+      </w:r>
+      <w:r>
+        <w:rPr>
+          <w:b w:val="false"/>
+          <w:bCs w:val="false"/>
+          <w:i w:val="false"/>
+          <w:iCs w:val="false"/>
+          <w:sz w:val="36"/>
+          <w:szCs w:val="36"/>
+        </w:rPr>
+        <w:t xml:space="preserve">Use return() to send a value back to the code that called the function. </w:t>
+      </w:r>
+    </w:p>
+    <w:p>
+      <w:pPr>
+        <w:pStyle w:val="Normal"/>
+        <w:rPr>
+          <w:b w:val="false"/>
+          <w:b w:val="false"/>
+          <w:bCs w:val="false"/>
+          <w:i w:val="false"/>
+          <w:i w:val="false"/>
+          <w:iCs w:val="false"/>
+          <w:sz w:val="36"/>
+          <w:szCs w:val="36"/>
+        </w:rPr>
+      </w:pPr>
+      <w:r>
+        <w:rPr>
+          <w:b w:val="false"/>
+          <w:bCs w:val="false"/>
+          <w:i w:val="false"/>
+          <w:iCs w:val="false"/>
+          <w:sz w:val="36"/>
+          <w:szCs w:val="36"/>
+        </w:rPr>
+        <w:t xml:space="preserve">→ </w:t>
+      </w:r>
+      <w:r>
+        <w:rPr>
+          <w:b w:val="false"/>
+          <w:bCs w:val="false"/>
+          <w:i w:val="false"/>
+          <w:iCs w:val="false"/>
+          <w:sz w:val="36"/>
+          <w:szCs w:val="36"/>
+        </w:rPr>
+        <w:t>Pass parameters to functions by placing them between parameters .</w:t>
+      </w:r>
+    </w:p>
+    <w:p>
+      <w:pPr>
+        <w:pStyle w:val="Normal"/>
+        <w:rPr>
+          <w:b w:val="false"/>
+          <w:b w:val="false"/>
+          <w:bCs w:val="false"/>
+          <w:sz w:val="30"/>
+          <w:szCs w:val="30"/>
+        </w:rPr>
+      </w:pPr>
+      <w:r>
+        <w:rPr/>
+      </w:r>
+    </w:p>
+    <w:p>
+      <w:pPr>
+        <w:pStyle w:val="Normal"/>
+        <w:rPr>
+          <w:b w:val="false"/>
+          <w:b w:val="false"/>
+          <w:bCs w:val="false"/>
+          <w:sz w:val="30"/>
+          <w:szCs w:val="30"/>
+        </w:rPr>
+      </w:pPr>
+      <w:r>
+        <w:rPr/>
+      </w:r>
+    </w:p>
+    <w:p>
+      <w:pPr>
+        <w:pStyle w:val="Normal"/>
+        <w:rPr/>
+      </w:pPr>
+      <w:r>
+        <w:rPr/>
       </w:r>
     </w:p>
     <w:sectPr>
@@ -1606,6 +5667,7 @@
       <w:pgNumType w:fmt="decimal"/>
       <w:formProt w:val="false"/>
       <w:textDirection w:val="lrTb"/>
+      <w:docGrid w:type="default" w:linePitch="100" w:charSpace="0"/>
     </w:sectPr>
   </w:body>
 </w:document>
@@ -1618,15 +5680,13 @@
       <w:rPr>
         <w:rFonts w:ascii="Liberation Serif" w:hAnsi="Liberation Serif" w:eastAsia="Noto Serif CJK SC" w:cs="Lohit Devanagari"/>
         <w:kern w:val="2"/>
-        <w:sz w:val="24"/>
+        <w:sz w:val="20"/>
         <w:szCs w:val="24"/>
         <w:lang w:val="en-US" w:eastAsia="zh-CN" w:bidi="hi-IN"/>
       </w:rPr>
     </w:rPrDefault>
     <w:pPrDefault>
-      <w:pPr>
-        <w:widowControl/>
-      </w:pPr>
+      <w:pPr/>
     </w:pPrDefault>
   </w:docDefaults>
   <w:style w:type="paragraph" w:styleId="Normal">
@@ -1634,6 +5694,8 @@
     <w:qFormat/>
     <w:pPr>
       <w:widowControl/>
+      <w:bidi w:val="0"/>
+      <w:jc w:val="left"/>
     </w:pPr>
     <w:rPr>
       <w:rFonts w:ascii="Liberation Serif" w:hAnsi="Liberation Serif" w:eastAsia="Noto Serif CJK SC" w:cs="Lohit Devanagari"/>

</xml_diff>